<commit_message>
added chapter 2 section 2.2
</commit_message>
<xml_diff>
--- a/Final Thesis.docx
+++ b/Final Thesis.docx
@@ -5,6 +5,14 @@
     <w:bookmarkStart w:id="0" w:name="_Toc134676256" w:displacedByCustomXml="next"/>
     <w:sdt>
       <w:sdtPr>
+        <w:rPr>
+          <w:rFonts w:asciiTheme="minorHAnsi" w:eastAsiaTheme="minorHAnsi" w:hAnsiTheme="minorHAnsi" w:cstheme="minorBidi"/>
+          <w:color w:val="auto"/>
+          <w:kern w:val="2"/>
+          <w:sz w:val="22"/>
+          <w:szCs w:val="22"/>
+          <w14:ligatures w14:val="standardContextual"/>
+        </w:rPr>
         <w:id w:val="508261799"/>
         <w:docPartObj>
           <w:docPartGallery w:val="Table of Contents"/>
@@ -13,15 +21,9 @@
       </w:sdtPr>
       <w:sdtEndPr>
         <w:rPr>
-          <w:rFonts w:asciiTheme="minorHAnsi" w:eastAsiaTheme="minorHAnsi" w:hAnsiTheme="minorHAnsi" w:cstheme="minorBidi"/>
           <w:b/>
           <w:bCs/>
           <w:noProof/>
-          <w:color w:val="auto"/>
-          <w:kern w:val="2"/>
-          <w:sz w:val="22"/>
-          <w:szCs w:val="22"/>
-          <w14:ligatures w14:val="standardContextual"/>
         </w:rPr>
       </w:sdtEndPr>
       <w:sdtContent>
@@ -5947,7 +5949,88 @@
       <w:bookmarkEnd w:id="8"/>
       <w:bookmarkEnd w:id="9"/>
     </w:p>
-    <w:p/>
+    <w:p>
+      <w:pPr>
+        <w:pStyle w:val="TableofFigures"/>
+        <w:tabs>
+          <w:tab w:val="right" w:leader="dot" w:pos="9016"/>
+        </w:tabs>
+        <w:rPr>
+          <w:noProof/>
+        </w:rPr>
+      </w:pPr>
+      <w:r>
+        <w:fldChar w:fldCharType="begin"/>
+      </w:r>
+      <w:r>
+        <w:instrText xml:space="preserve"> TOC \h \z \c "Figure" </w:instrText>
+      </w:r>
+      <w:r>
+        <w:fldChar w:fldCharType="separate"/>
+      </w:r>
+      <w:hyperlink w:anchor="_Toc134811645" w:history="1">
+        <w:r>
+          <w:rPr>
+            <w:rStyle w:val="Hyperlink"/>
+            <w:noProof/>
+          </w:rPr>
+          <w:t>Figure 1 5G system architecture</w:t>
+        </w:r>
+        <w:r>
+          <w:rPr>
+            <w:noProof/>
+            <w:webHidden/>
+          </w:rPr>
+          <w:tab/>
+        </w:r>
+        <w:r>
+          <w:rPr>
+            <w:noProof/>
+            <w:webHidden/>
+          </w:rPr>
+          <w:fldChar w:fldCharType="begin"/>
+        </w:r>
+        <w:r>
+          <w:rPr>
+            <w:noProof/>
+            <w:webHidden/>
+          </w:rPr>
+          <w:instrText xml:space="preserve"> PAGEREF _Toc134811645 \h </w:instrText>
+        </w:r>
+        <w:r>
+          <w:rPr>
+            <w:noProof/>
+            <w:webHidden/>
+          </w:rPr>
+        </w:r>
+        <w:r>
+          <w:rPr>
+            <w:noProof/>
+            <w:webHidden/>
+          </w:rPr>
+          <w:fldChar w:fldCharType="separate"/>
+        </w:r>
+        <w:r>
+          <w:rPr>
+            <w:noProof/>
+            <w:webHidden/>
+          </w:rPr>
+          <w:t>12</w:t>
+        </w:r>
+        <w:r>
+          <w:rPr>
+            <w:noProof/>
+            <w:webHidden/>
+          </w:rPr>
+          <w:fldChar w:fldCharType="end"/>
+        </w:r>
+      </w:hyperlink>
+    </w:p>
+    <w:p>
+      <w:r>
+        <w:fldChar w:fldCharType="end"/>
+      </w:r>
+    </w:p>
     <w:p>
       <w:pPr>
         <w:rPr>
@@ -8338,7 +8421,23 @@
           <w:sz w:val="24"/>
           <w:szCs w:val="24"/>
         </w:rPr>
-        <w:t xml:space="preserve">Although UPF functionality can be offloaded completely to data plane switch, the drawbacks are significant because of the lack of key features </w:t>
+        <w:t>Although UPF functionality can be offloaded completely to data plane switch</w:t>
+      </w:r>
+      <w:r>
+        <w:rPr>
+          <w:rFonts w:ascii="Times New Roman" w:hAnsi="Times New Roman" w:cs="Times New Roman"/>
+          <w:sz w:val="24"/>
+          <w:szCs w:val="24"/>
+        </w:rPr>
+        <w:t>es</w:t>
+      </w:r>
+      <w:r>
+        <w:rPr>
+          <w:rFonts w:ascii="Times New Roman" w:hAnsi="Times New Roman" w:cs="Times New Roman"/>
+          <w:sz w:val="24"/>
+          <w:szCs w:val="24"/>
+        </w:rPr>
+        <w:t xml:space="preserve">, the drawbacks are significant because of the lack of key features </w:t>
       </w:r>
       <w:sdt>
         <w:sdtPr>
@@ -8410,7 +8509,23 @@
           <w:sz w:val="24"/>
           <w:szCs w:val="24"/>
         </w:rPr>
-        <w:t xml:space="preserve">. We are suggesting an approach that does not require any major design changes and the P4 code can simply be implemented over the transit switch or </w:t>
+        <w:t>. We are suggesting an approach that does not require any major design changes</w:t>
+      </w:r>
+      <w:r>
+        <w:rPr>
+          <w:rFonts w:ascii="Times New Roman" w:hAnsi="Times New Roman" w:cs="Times New Roman"/>
+          <w:sz w:val="24"/>
+          <w:szCs w:val="24"/>
+        </w:rPr>
+        <w:t>,</w:t>
+      </w:r>
+      <w:r>
+        <w:rPr>
+          <w:rFonts w:ascii="Times New Roman" w:hAnsi="Times New Roman" w:cs="Times New Roman"/>
+          <w:sz w:val="24"/>
+          <w:szCs w:val="24"/>
+        </w:rPr>
+        <w:t xml:space="preserve"> and the P4 code can simply be implemented over the transit switch or </w:t>
       </w:r>
       <w:proofErr w:type="spellStart"/>
       <w:r>
@@ -8428,7 +8543,39 @@
           <w:sz w:val="24"/>
           <w:szCs w:val="24"/>
         </w:rPr>
-        <w:t xml:space="preserve"> on the compute node hosting the UPF. In this approach, the key PF functionalities are retained with the COTS based UPF instance on VM or Container. We are suggesting to specifically offload DNS packets because </w:t>
+        <w:t xml:space="preserve"> on the compute node hosting the UPF. In this approach, the key PF functionalities are retained with the COTS</w:t>
+      </w:r>
+      <w:r>
+        <w:rPr>
+          <w:rFonts w:ascii="Times New Roman" w:hAnsi="Times New Roman" w:cs="Times New Roman"/>
+          <w:sz w:val="24"/>
+          <w:szCs w:val="24"/>
+        </w:rPr>
+        <w:t>-</w:t>
+      </w:r>
+      <w:r>
+        <w:rPr>
+          <w:rFonts w:ascii="Times New Roman" w:hAnsi="Times New Roman" w:cs="Times New Roman"/>
+          <w:sz w:val="24"/>
+          <w:szCs w:val="24"/>
+        </w:rPr>
+        <w:t>based UPF instance on VM or Container. We are suggesting specifically offload</w:t>
+      </w:r>
+      <w:r>
+        <w:rPr>
+          <w:rFonts w:ascii="Times New Roman" w:hAnsi="Times New Roman" w:cs="Times New Roman"/>
+          <w:sz w:val="24"/>
+          <w:szCs w:val="24"/>
+        </w:rPr>
+        <w:t>ing</w:t>
+      </w:r>
+      <w:r>
+        <w:rPr>
+          <w:rFonts w:ascii="Times New Roman" w:hAnsi="Times New Roman" w:cs="Times New Roman"/>
+          <w:sz w:val="24"/>
+          <w:szCs w:val="24"/>
+        </w:rPr>
+        <w:t xml:space="preserve"> DNS packets because </w:t>
       </w:r>
       <w:r>
         <w:rPr>
@@ -8502,7 +8649,23 @@
           <w:sz w:val="24"/>
           <w:szCs w:val="24"/>
         </w:rPr>
-        <w:t xml:space="preserve">. If all the DNS packets can bypass UPF without any disadvantages, this could save a lot of UPF resources for other important workloads. </w:t>
+        <w:t xml:space="preserve">. If all the DNS packets can bypass UPF without any disadvantages, this could save a lot of UPF resources for other </w:t>
+      </w:r>
+      <w:r>
+        <w:rPr>
+          <w:rFonts w:ascii="Times New Roman" w:hAnsi="Times New Roman" w:cs="Times New Roman"/>
+          <w:sz w:val="24"/>
+          <w:szCs w:val="24"/>
+        </w:rPr>
+        <w:t>essential</w:t>
+      </w:r>
+      <w:r>
+        <w:rPr>
+          <w:rFonts w:ascii="Times New Roman" w:hAnsi="Times New Roman" w:cs="Times New Roman"/>
+          <w:sz w:val="24"/>
+          <w:szCs w:val="24"/>
+        </w:rPr>
+        <w:t xml:space="preserve"> workloads. </w:t>
       </w:r>
     </w:p>
     <w:p>
@@ -8567,7 +8730,458 @@
           <w:sz w:val="24"/>
           <w:szCs w:val="24"/>
         </w:rPr>
-        <w:t>In order to understand the need of DNS offloading, it is important to understand the 5G core network architecture. This can provide a better understanding of how packet flows from access to core network. Furthermore, we will also go through P4 based UPF implementation and explore the enhancement opportunities and drawbacks</w:t>
+        <w:t>5G network implementation has moved towards CNF and VNF</w:t>
+      </w:r>
+      <w:r>
+        <w:rPr>
+          <w:rFonts w:ascii="Times New Roman" w:hAnsi="Times New Roman" w:cs="Times New Roman"/>
+          <w:sz w:val="24"/>
+          <w:szCs w:val="24"/>
+        </w:rPr>
+        <w:t>-</w:t>
+      </w:r>
+      <w:r>
+        <w:rPr>
+          <w:rFonts w:ascii="Times New Roman" w:hAnsi="Times New Roman" w:cs="Times New Roman"/>
+          <w:sz w:val="24"/>
+          <w:szCs w:val="24"/>
+        </w:rPr>
+        <w:t>based network deployments over the COTS</w:t>
+      </w:r>
+      <w:r>
+        <w:rPr>
+          <w:rFonts w:ascii="Times New Roman" w:hAnsi="Times New Roman" w:cs="Times New Roman"/>
+          <w:sz w:val="24"/>
+          <w:szCs w:val="24"/>
+        </w:rPr>
+        <w:t>,</w:t>
+      </w:r>
+      <w:r>
+        <w:rPr>
+          <w:rFonts w:ascii="Times New Roman" w:hAnsi="Times New Roman" w:cs="Times New Roman"/>
+          <w:sz w:val="24"/>
+          <w:szCs w:val="24"/>
+        </w:rPr>
+        <w:t xml:space="preserve"> making it easier for the ISP to become agile in the rollout </w:t>
+      </w:r>
+      <w:sdt>
+        <w:sdtPr>
+          <w:rPr>
+            <w:rFonts w:ascii="Times New Roman" w:hAnsi="Times New Roman" w:cs="Times New Roman"/>
+            <w:sz w:val="24"/>
+            <w:szCs w:val="24"/>
+          </w:rPr>
+          <w:tag w:val="MENDELEY_CITATION_v3_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"/>
+          <w:id w:val="1095751557"/>
+          <w:placeholder>
+            <w:docPart w:val="DefaultPlaceholder_-1854013440"/>
+          </w:placeholder>
+        </w:sdtPr>
+        <w:sdtContent>
+          <w:r>
+            <w:rPr>
+              <w:rFonts w:eastAsia="Times New Roman"/>
+            </w:rPr>
+            <w:t>(</w:t>
+          </w:r>
+          <w:proofErr w:type="spellStart"/>
+          <w:r>
+            <w:rPr>
+              <w:rFonts w:eastAsia="Times New Roman"/>
+            </w:rPr>
+            <w:t>Attaoui</w:t>
+          </w:r>
+          <w:proofErr w:type="spellEnd"/>
+          <w:r>
+            <w:rPr>
+              <w:rFonts w:eastAsia="Times New Roman"/>
+            </w:rPr>
+            <w:t xml:space="preserve"> </w:t>
+          </w:r>
+          <w:r>
+            <w:rPr>
+              <w:rFonts w:eastAsia="Times New Roman"/>
+              <w:i/>
+              <w:iCs/>
+            </w:rPr>
+            <w:t>et al.</w:t>
+          </w:r>
+          <w:r>
+            <w:rPr>
+              <w:rFonts w:eastAsia="Times New Roman"/>
+            </w:rPr>
+            <w:t>, 2023)</w:t>
+          </w:r>
+        </w:sdtContent>
+      </w:sdt>
+      <w:r>
+        <w:rPr>
+          <w:rFonts w:ascii="Times New Roman" w:hAnsi="Times New Roman" w:cs="Times New Roman"/>
+          <w:sz w:val="24"/>
+          <w:szCs w:val="24"/>
+        </w:rPr>
+        <w:t>.</w:t>
+      </w:r>
+      <w:r>
+        <w:rPr>
+          <w:rFonts w:ascii="Times New Roman" w:hAnsi="Times New Roman" w:cs="Times New Roman"/>
+          <w:sz w:val="24"/>
+          <w:szCs w:val="24"/>
+        </w:rPr>
+        <w:t xml:space="preserve"> However, hosting UPF on COTS results in packets being software accelerated. The latency performance difference between software and hardware</w:t>
+      </w:r>
+      <w:r>
+        <w:rPr>
+          <w:rFonts w:ascii="Times New Roman" w:hAnsi="Times New Roman" w:cs="Times New Roman"/>
+          <w:sz w:val="24"/>
+          <w:szCs w:val="24"/>
+        </w:rPr>
+        <w:t>-</w:t>
+      </w:r>
+      <w:r>
+        <w:rPr>
+          <w:rFonts w:ascii="Times New Roman" w:hAnsi="Times New Roman" w:cs="Times New Roman"/>
+          <w:sz w:val="24"/>
+          <w:szCs w:val="24"/>
+        </w:rPr>
+        <w:t>based packet processing ha</w:t>
+      </w:r>
+      <w:r>
+        <w:rPr>
+          <w:rFonts w:ascii="Times New Roman" w:hAnsi="Times New Roman" w:cs="Times New Roman"/>
+          <w:sz w:val="24"/>
+          <w:szCs w:val="24"/>
+        </w:rPr>
+        <w:t>s</w:t>
+      </w:r>
+      <w:r>
+        <w:rPr>
+          <w:rFonts w:ascii="Times New Roman" w:hAnsi="Times New Roman" w:cs="Times New Roman"/>
+          <w:sz w:val="24"/>
+          <w:szCs w:val="24"/>
+        </w:rPr>
+        <w:t xml:space="preserve"> been studied recently </w:t>
+      </w:r>
+      <w:sdt>
+        <w:sdtPr>
+          <w:rPr>
+            <w:rFonts w:ascii="Times New Roman" w:hAnsi="Times New Roman" w:cs="Times New Roman"/>
+            <w:sz w:val="24"/>
+            <w:szCs w:val="24"/>
+          </w:rPr>
+          <w:tag w:val="MENDELEY_CITATION_v3_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"/>
+          <w:id w:val="-172887051"/>
+          <w:placeholder>
+            <w:docPart w:val="DefaultPlaceholder_-1854013440"/>
+          </w:placeholder>
+        </w:sdtPr>
+        <w:sdtContent>
+          <w:r>
+            <w:rPr>
+              <w:rFonts w:eastAsia="Times New Roman"/>
+            </w:rPr>
+            <w:t>(</w:t>
+          </w:r>
+          <w:proofErr w:type="spellStart"/>
+          <w:r>
+            <w:rPr>
+              <w:rFonts w:eastAsia="Times New Roman"/>
+            </w:rPr>
+            <w:t>Rischke</w:t>
+          </w:r>
+          <w:proofErr w:type="spellEnd"/>
+          <w:r>
+            <w:rPr>
+              <w:rFonts w:eastAsia="Times New Roman"/>
+            </w:rPr>
+            <w:t xml:space="preserve"> </w:t>
+          </w:r>
+          <w:r>
+            <w:rPr>
+              <w:rFonts w:eastAsia="Times New Roman"/>
+              <w:i/>
+              <w:iCs/>
+            </w:rPr>
+            <w:t>et al.</w:t>
+          </w:r>
+          <w:r>
+            <w:rPr>
+              <w:rFonts w:eastAsia="Times New Roman"/>
+            </w:rPr>
+            <w:t>, 2022)</w:t>
+          </w:r>
+        </w:sdtContent>
+      </w:sdt>
+      <w:r>
+        <w:rPr>
+          <w:rFonts w:ascii="Times New Roman" w:hAnsi="Times New Roman" w:cs="Times New Roman"/>
+          <w:sz w:val="24"/>
+          <w:szCs w:val="24"/>
+        </w:rPr>
+        <w:t xml:space="preserve"> and</w:t>
+      </w:r>
+      <w:r>
+        <w:rPr>
+          <w:rFonts w:ascii="Times New Roman" w:hAnsi="Times New Roman" w:cs="Times New Roman"/>
+          <w:sz w:val="24"/>
+          <w:szCs w:val="24"/>
+        </w:rPr>
+        <w:t xml:space="preserve"> </w:t>
+      </w:r>
+      <w:r>
+        <w:rPr>
+          <w:rFonts w:ascii="Times New Roman" w:hAnsi="Times New Roman" w:cs="Times New Roman"/>
+          <w:sz w:val="24"/>
+          <w:szCs w:val="24"/>
+        </w:rPr>
+        <w:t xml:space="preserve">it was concluded that P4 based hardware packet process performs significantly better. </w:t>
+      </w:r>
+    </w:p>
+    <w:p>
+      <w:pPr>
+        <w:spacing w:line="360" w:lineRule="auto"/>
+        <w:rPr>
+          <w:rFonts w:ascii="Times New Roman" w:hAnsi="Times New Roman" w:cs="Times New Roman"/>
+          <w:sz w:val="24"/>
+          <w:szCs w:val="24"/>
+        </w:rPr>
+      </w:pPr>
+      <w:r>
+        <w:rPr>
+          <w:rFonts w:ascii="Times New Roman" w:hAnsi="Times New Roman" w:cs="Times New Roman"/>
+          <w:sz w:val="24"/>
+          <w:szCs w:val="24"/>
+        </w:rPr>
+        <w:t xml:space="preserve">While existing literature suggests multiple ways to leverage P4 programmable switches and NICs in 5G networks, </w:t>
+      </w:r>
+      <w:r>
+        <w:rPr>
+          <w:rFonts w:ascii="Times New Roman" w:hAnsi="Times New Roman" w:cs="Times New Roman"/>
+          <w:sz w:val="24"/>
+          <w:szCs w:val="24"/>
+        </w:rPr>
+        <w:t>certain aspects still</w:t>
+      </w:r>
+      <w:r>
+        <w:rPr>
+          <w:rFonts w:ascii="Times New Roman" w:hAnsi="Times New Roman" w:cs="Times New Roman"/>
+          <w:sz w:val="24"/>
+          <w:szCs w:val="24"/>
+        </w:rPr>
+        <w:t xml:space="preserve"> need to be considered</w:t>
+      </w:r>
+      <w:r>
+        <w:rPr>
+          <w:rFonts w:ascii="Times New Roman" w:hAnsi="Times New Roman" w:cs="Times New Roman"/>
+          <w:sz w:val="24"/>
+          <w:szCs w:val="24"/>
+        </w:rPr>
+        <w:t>,</w:t>
+      </w:r>
+      <w:r>
+        <w:rPr>
+          <w:rFonts w:ascii="Times New Roman" w:hAnsi="Times New Roman" w:cs="Times New Roman"/>
+          <w:sz w:val="24"/>
+          <w:szCs w:val="24"/>
+        </w:rPr>
+        <w:t xml:space="preserve"> such as the lack of feature</w:t>
+      </w:r>
+      <w:r>
+        <w:rPr>
+          <w:rFonts w:ascii="Times New Roman" w:hAnsi="Times New Roman" w:cs="Times New Roman"/>
+          <w:sz w:val="24"/>
+          <w:szCs w:val="24"/>
+        </w:rPr>
+        <w:t>s</w:t>
+      </w:r>
+      <w:r>
+        <w:rPr>
+          <w:rFonts w:ascii="Times New Roman" w:hAnsi="Times New Roman" w:cs="Times New Roman"/>
+          <w:sz w:val="24"/>
+          <w:szCs w:val="24"/>
+        </w:rPr>
+        <w:t xml:space="preserve"> or added complexity. In this review</w:t>
+      </w:r>
+      <w:r>
+        <w:rPr>
+          <w:rFonts w:ascii="Times New Roman" w:hAnsi="Times New Roman" w:cs="Times New Roman"/>
+          <w:sz w:val="24"/>
+          <w:szCs w:val="24"/>
+        </w:rPr>
+        <w:t>,</w:t>
+      </w:r>
+      <w:r>
+        <w:rPr>
+          <w:rFonts w:ascii="Times New Roman" w:hAnsi="Times New Roman" w:cs="Times New Roman"/>
+          <w:sz w:val="24"/>
+          <w:szCs w:val="24"/>
+        </w:rPr>
+        <w:t xml:space="preserve"> we will critically analyze these P4</w:t>
+      </w:r>
+      <w:r>
+        <w:rPr>
+          <w:rFonts w:ascii="Times New Roman" w:hAnsi="Times New Roman" w:cs="Times New Roman"/>
+          <w:sz w:val="24"/>
+          <w:szCs w:val="24"/>
+        </w:rPr>
+        <w:t>-</w:t>
+      </w:r>
+      <w:r>
+        <w:rPr>
+          <w:rFonts w:ascii="Times New Roman" w:hAnsi="Times New Roman" w:cs="Times New Roman"/>
+          <w:sz w:val="24"/>
+          <w:szCs w:val="24"/>
+        </w:rPr>
+        <w:t xml:space="preserve">based offloading and traffic steering approaches available in the existing literature. We would also assess and identify security gaps in our suggested approach to just offload the DNS traffic from UPF via the P4 based NIC/Switch. This will help us identify the gaps within the implementations and the security risks involved in our suggested approach. </w:t>
+      </w:r>
+      <w:r>
+        <w:rPr>
+          <w:rFonts w:ascii="Times New Roman" w:hAnsi="Times New Roman" w:cs="Times New Roman"/>
+          <w:sz w:val="24"/>
+          <w:szCs w:val="24"/>
+        </w:rPr>
+        <w:t>I</w:t>
+      </w:r>
+      <w:r>
+        <w:rPr>
+          <w:rFonts w:ascii="Times New Roman" w:hAnsi="Times New Roman" w:cs="Times New Roman"/>
+          <w:sz w:val="24"/>
+          <w:szCs w:val="24"/>
+        </w:rPr>
+        <w:t xml:space="preserve">t is important to understand the 5G core network architecture. </w:t>
+      </w:r>
+    </w:p>
+    <w:p>
+      <w:pPr>
+        <w:spacing w:line="360" w:lineRule="auto"/>
+        <w:rPr>
+          <w:rFonts w:ascii="Times New Roman" w:hAnsi="Times New Roman" w:cs="Times New Roman"/>
+          <w:sz w:val="24"/>
+          <w:szCs w:val="24"/>
+        </w:rPr>
+      </w:pPr>
+      <w:r>
+        <w:rPr>
+          <w:rFonts w:ascii="Times New Roman" w:hAnsi="Times New Roman" w:cs="Times New Roman"/>
+          <w:sz w:val="24"/>
+          <w:szCs w:val="24"/>
+        </w:rPr>
+        <w:lastRenderedPageBreak/>
+        <w:t xml:space="preserve">The following section is organized as follows: In section 2.1, </w:t>
+      </w:r>
+      <w:r>
+        <w:rPr>
+          <w:rFonts w:ascii="Times New Roman" w:hAnsi="Times New Roman" w:cs="Times New Roman"/>
+          <w:sz w:val="24"/>
+          <w:szCs w:val="24"/>
+        </w:rPr>
+        <w:t xml:space="preserve">we will go through the design aspects of </w:t>
+      </w:r>
+      <w:r>
+        <w:rPr>
+          <w:rFonts w:ascii="Times New Roman" w:hAnsi="Times New Roman" w:cs="Times New Roman"/>
+          <w:sz w:val="24"/>
+          <w:szCs w:val="24"/>
+        </w:rPr>
+        <w:t xml:space="preserve">the </w:t>
+      </w:r>
+      <w:r>
+        <w:rPr>
+          <w:rFonts w:ascii="Times New Roman" w:hAnsi="Times New Roman" w:cs="Times New Roman"/>
+          <w:sz w:val="24"/>
+          <w:szCs w:val="24"/>
+        </w:rPr>
+        <w:t xml:space="preserve">5G core network as per 3GPP standards </w:t>
+      </w:r>
+      <w:sdt>
+        <w:sdtPr>
+          <w:rPr>
+            <w:rFonts w:ascii="Times New Roman" w:hAnsi="Times New Roman" w:cs="Times New Roman"/>
+            <w:color w:val="000000"/>
+            <w:sz w:val="24"/>
+            <w:szCs w:val="24"/>
+          </w:rPr>
+          <w:tag w:val="MENDELEY_CITATION_v3_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"/>
+          <w:id w:val="-466973815"/>
+          <w:placeholder>
+            <w:docPart w:val="DefaultPlaceholder_-1854013440"/>
+          </w:placeholder>
+        </w:sdtPr>
+        <w:sdtContent>
+          <w:r>
+            <w:rPr>
+              <w:rFonts w:ascii="Times New Roman" w:hAnsi="Times New Roman" w:cs="Times New Roman"/>
+              <w:color w:val="000000"/>
+              <w:sz w:val="24"/>
+              <w:szCs w:val="24"/>
+            </w:rPr>
+            <w:t>(Alain Sultan, 2022)</w:t>
+          </w:r>
+        </w:sdtContent>
+      </w:sdt>
+      <w:r>
+        <w:rPr>
+          <w:rFonts w:ascii="Times New Roman" w:hAnsi="Times New Roman" w:cs="Times New Roman"/>
+          <w:sz w:val="24"/>
+          <w:szCs w:val="24"/>
+        </w:rPr>
+        <w:t xml:space="preserve"> so that we can understand the UE traffic flow and UPF functionality in depth. This will help in understanding the subsequent literature about UPF offloading on P4. In section 2.3,</w:t>
+      </w:r>
+      <w:r>
+        <w:rPr>
+          <w:rFonts w:ascii="Times New Roman" w:hAnsi="Times New Roman" w:cs="Times New Roman"/>
+          <w:sz w:val="24"/>
+          <w:szCs w:val="24"/>
+        </w:rPr>
+        <w:t xml:space="preserve"> </w:t>
+      </w:r>
+      <w:r>
+        <w:rPr>
+          <w:rFonts w:ascii="Times New Roman" w:hAnsi="Times New Roman" w:cs="Times New Roman"/>
+          <w:sz w:val="24"/>
+          <w:szCs w:val="24"/>
+        </w:rPr>
+        <w:t xml:space="preserve">we </w:t>
+      </w:r>
+      <w:r>
+        <w:rPr>
+          <w:rFonts w:ascii="Times New Roman" w:hAnsi="Times New Roman" w:cs="Times New Roman"/>
+          <w:sz w:val="24"/>
+          <w:szCs w:val="24"/>
+        </w:rPr>
+        <w:t xml:space="preserve">will </w:t>
+      </w:r>
+      <w:r>
+        <w:rPr>
+          <w:rFonts w:ascii="Times New Roman" w:hAnsi="Times New Roman" w:cs="Times New Roman"/>
+          <w:sz w:val="24"/>
+          <w:szCs w:val="24"/>
+        </w:rPr>
+        <w:t xml:space="preserve">assess </w:t>
+      </w:r>
+      <w:r>
+        <w:rPr>
+          <w:rFonts w:ascii="Times New Roman" w:hAnsi="Times New Roman" w:cs="Times New Roman"/>
+          <w:sz w:val="24"/>
+          <w:szCs w:val="24"/>
+        </w:rPr>
+        <w:t>P4</w:t>
+      </w:r>
+      <w:r>
+        <w:rPr>
+          <w:rFonts w:ascii="Times New Roman" w:hAnsi="Times New Roman" w:cs="Times New Roman"/>
+          <w:sz w:val="24"/>
+          <w:szCs w:val="24"/>
+        </w:rPr>
+        <w:t>-</w:t>
+      </w:r>
+      <w:r>
+        <w:rPr>
+          <w:rFonts w:ascii="Times New Roman" w:hAnsi="Times New Roman" w:cs="Times New Roman"/>
+          <w:sz w:val="24"/>
+          <w:szCs w:val="24"/>
+        </w:rPr>
+        <w:t>based UPF implementation and explore the enhancement opportunities and drawbacks</w:t>
       </w:r>
       <w:r>
         <w:rPr>
@@ -8647,7 +9261,79 @@
           <w:sz w:val="24"/>
           <w:szCs w:val="24"/>
         </w:rPr>
-        <w:t>. We will go through the SFC based traffic steering via P4 switch, this can provide implementation insights on how to build a design that would be simpler and easier for the service providers to adapt</w:t>
+        <w:t xml:space="preserve">. </w:t>
+      </w:r>
+      <w:r>
+        <w:rPr>
+          <w:rFonts w:ascii="Times New Roman" w:hAnsi="Times New Roman" w:cs="Times New Roman"/>
+          <w:sz w:val="24"/>
+          <w:szCs w:val="24"/>
+        </w:rPr>
+        <w:t xml:space="preserve">In section 2.3, </w:t>
+      </w:r>
+      <w:r>
+        <w:rPr>
+          <w:rFonts w:ascii="Times New Roman" w:hAnsi="Times New Roman" w:cs="Times New Roman"/>
+          <w:sz w:val="24"/>
+          <w:szCs w:val="24"/>
+        </w:rPr>
+        <w:t>w</w:t>
+      </w:r>
+      <w:r>
+        <w:rPr>
+          <w:rFonts w:ascii="Times New Roman" w:hAnsi="Times New Roman" w:cs="Times New Roman"/>
+          <w:sz w:val="24"/>
+          <w:szCs w:val="24"/>
+        </w:rPr>
+        <w:t xml:space="preserve">e </w:t>
+      </w:r>
+      <w:r>
+        <w:rPr>
+          <w:rFonts w:ascii="Times New Roman" w:hAnsi="Times New Roman" w:cs="Times New Roman"/>
+          <w:sz w:val="24"/>
+          <w:szCs w:val="24"/>
+        </w:rPr>
+        <w:t xml:space="preserve">will analyze </w:t>
+      </w:r>
+      <w:r>
+        <w:rPr>
+          <w:rFonts w:ascii="Times New Roman" w:hAnsi="Times New Roman" w:cs="Times New Roman"/>
+          <w:sz w:val="24"/>
+          <w:szCs w:val="24"/>
+        </w:rPr>
+        <w:t xml:space="preserve">SFC based traffic steering via </w:t>
+      </w:r>
+      <w:r>
+        <w:rPr>
+          <w:rFonts w:ascii="Times New Roman" w:hAnsi="Times New Roman" w:cs="Times New Roman"/>
+          <w:sz w:val="24"/>
+          <w:szCs w:val="24"/>
+        </w:rPr>
+        <w:t xml:space="preserve">the </w:t>
+      </w:r>
+      <w:r>
+        <w:rPr>
+          <w:rFonts w:ascii="Times New Roman" w:hAnsi="Times New Roman" w:cs="Times New Roman"/>
+          <w:sz w:val="24"/>
+          <w:szCs w:val="24"/>
+        </w:rPr>
+        <w:t>P4 switch,</w:t>
+      </w:r>
+      <w:r>
+        <w:rPr>
+          <w:rFonts w:ascii="Times New Roman" w:hAnsi="Times New Roman" w:cs="Times New Roman"/>
+          <w:sz w:val="24"/>
+          <w:szCs w:val="24"/>
+        </w:rPr>
+        <w:t xml:space="preserve"> and</w:t>
+      </w:r>
+      <w:r>
+        <w:rPr>
+          <w:rFonts w:ascii="Times New Roman" w:hAnsi="Times New Roman" w:cs="Times New Roman"/>
+          <w:sz w:val="24"/>
+          <w:szCs w:val="24"/>
+        </w:rPr>
+        <w:t xml:space="preserve"> this can provide implementation insights on how to build a design that would be simpler and easier for the service providers to adapt</w:t>
       </w:r>
       <w:r>
         <w:rPr>
@@ -8735,30 +9421,229 @@
           <w:sz w:val="24"/>
           <w:szCs w:val="24"/>
         </w:rPr>
-        <w:t xml:space="preserve"> In order to avoid missing any functionality provided by the UPF we will review the 3GPP </w:t>
+        <w:t xml:space="preserve"> </w:t>
       </w:r>
     </w:p>
     <w:p>
       <w:pPr>
         <w:pStyle w:val="Heading2"/>
       </w:pPr>
-      <w:bookmarkStart w:id="32" w:name="_Toc134676272"/>
-      <w:bookmarkStart w:id="33" w:name="_Toc134714117"/>
+      <w:r>
+        <w:t>5G System Architecture</w:t>
+      </w:r>
+    </w:p>
+    <w:p>
+      <w:r>
+        <w:t xml:space="preserve">As per technical specification for 5G system architecture defined by </w:t>
+      </w:r>
+      <w:sdt>
+        <w:sdtPr>
+          <w:rPr>
+            <w:color w:val="000000"/>
+          </w:rPr>
+          <w:tag w:val="MENDELEY_CITATION_v3_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"/>
+          <w:id w:val="-1888015454"/>
+          <w:placeholder>
+            <w:docPart w:val="DefaultPlaceholder_-1854013440"/>
+          </w:placeholder>
+        </w:sdtPr>
+        <w:sdtContent>
+          <w:r>
+            <w:rPr>
+              <w:color w:val="000000"/>
+            </w:rPr>
+            <w:t>(3GPP, 2023b)</w:t>
+          </w:r>
+        </w:sdtContent>
+      </w:sdt>
+      <w:r>
+        <w:rPr>
+          <w:color w:val="000000"/>
+        </w:rPr>
+        <w:t xml:space="preserve"> the </w:t>
+      </w:r>
+      <w:r>
+        <w:t xml:space="preserve">5G core </w:t>
+      </w:r>
+      <w:r>
+        <w:t xml:space="preserve">network could consist of </w:t>
+      </w:r>
+      <w:r>
+        <w:t>AMF, SMF, UPF, UDF</w:t>
+      </w:r>
+      <w:r>
+        <w:t>, AUSF, PCF, UDM, NFF, NEF</w:t>
+      </w:r>
+      <w:r>
+        <w:t>, CHF</w:t>
+      </w:r>
+      <w:r>
+        <w:t xml:space="preserve"> and NSSF.</w:t>
+      </w:r>
+      <w:r>
+        <w:t xml:space="preserve"> </w:t>
+      </w:r>
+      <w:r>
+        <w:t xml:space="preserve">Please note that this not an exhausted list of functions and there can be others functions added with new releases as well. </w:t>
+      </w:r>
+      <w:r>
+        <w:t xml:space="preserve">The overall </w:t>
+      </w:r>
+      <w:r>
+        <w:t xml:space="preserve">basic 5G non-roaming </w:t>
+      </w:r>
+      <w:r>
+        <w:t xml:space="preserve">architecture is shown in figure 2-2. </w:t>
+      </w:r>
+      <w:r>
+        <w:t xml:space="preserve"> </w:t>
+      </w:r>
+      <w:r>
+        <w:drawing>
+          <wp:inline distT="0" distB="0" distL="0" distR="0" wp14:anchorId="0E736BE8" wp14:editId="7CFF51E2">
+            <wp:extent cx="5731510" cy="2270125"/>
+            <wp:effectExtent l="0" t="0" r="2540" b="0"/>
+            <wp:docPr id="836162866" name="Picture 1" descr="A picture containing diagram, text, plan, line&#10;&#10;Description automatically generated"/>
+            <wp:cNvGraphicFramePr>
+              <a:graphicFrameLocks xmlns:a="http://schemas.openxmlformats.org/drawingml/2006/main" noChangeAspect="1"/>
+            </wp:cNvGraphicFramePr>
+            <a:graphic xmlns:a="http://schemas.openxmlformats.org/drawingml/2006/main">
+              <a:graphicData uri="http://schemas.openxmlformats.org/drawingml/2006/picture">
+                <pic:pic xmlns:pic="http://schemas.openxmlformats.org/drawingml/2006/picture">
+                  <pic:nvPicPr>
+                    <pic:cNvPr id="836162866" name="Picture 1" descr="A picture containing diagram, text, plan, line&#10;&#10;Description automatically generated"/>
+                    <pic:cNvPicPr/>
+                  </pic:nvPicPr>
+                  <pic:blipFill>
+                    <a:blip r:embed="rId6"/>
+                    <a:stretch>
+                      <a:fillRect/>
+                    </a:stretch>
+                  </pic:blipFill>
+                  <pic:spPr>
+                    <a:xfrm>
+                      <a:off x="0" y="0"/>
+                      <a:ext cx="5731510" cy="2270125"/>
+                    </a:xfrm>
+                    <a:prstGeom prst="rect">
+                      <a:avLst/>
+                    </a:prstGeom>
+                  </pic:spPr>
+                </pic:pic>
+              </a:graphicData>
+            </a:graphic>
+          </wp:inline>
+        </w:drawing>
+      </w:r>
+      <w:r>
+        <w:t xml:space="preserve"> </w:t>
+      </w:r>
+    </w:p>
+    <w:p>
+      <w:r>
+        <w:t xml:space="preserve">Figure </w:t>
+      </w:r>
+      <w:fldSimple w:instr=" STYLEREF 1 \s ">
+        <w:r>
+          <w:t>2</w:t>
+        </w:r>
+      </w:fldSimple>
+      <w:r>
+        <w:noBreakHyphen/>
+      </w:r>
+      <w:fldSimple w:instr=" SEQ Figure \* ARABIC \s 1 ">
+        <w:r>
+          <w:t>2</w:t>
+        </w:r>
+      </w:fldSimple>
+      <w:r>
+        <w:t xml:space="preserve"> 5G System Architecture </w:t>
+      </w:r>
+      <w:sdt>
+        <w:sdtPr>
+          <w:rPr>
+            <w:color w:val="000000"/>
+          </w:rPr>
+          <w:tag w:val="MENDELEY_CITATION_v3_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"/>
+          <w:id w:val="1715311269"/>
+          <w:placeholder>
+            <w:docPart w:val="DefaultPlaceholder_-1854013440"/>
+          </w:placeholder>
+        </w:sdtPr>
+        <w:sdtContent>
+          <w:r>
+            <w:rPr>
+              <w:color w:val="000000"/>
+            </w:rPr>
+            <w:t>(3GPP, 2023b)</w:t>
+          </w:r>
+        </w:sdtContent>
+      </w:sdt>
+    </w:p>
+    <w:p>
+      <w:r>
+        <w:t xml:space="preserve">Here the </w:t>
+      </w:r>
+      <w:proofErr w:type="spellStart"/>
+      <w:r>
+        <w:t>the</w:t>
+      </w:r>
+      <w:proofErr w:type="spellEnd"/>
+      <w:r>
+        <w:t xml:space="preserve"> packet traverse from UE to the RAN network which is then connected to the UPF which serves as an anchor point for the subscriber’s packet. As per the procedures mentioned by </w:t>
+      </w:r>
+      <w:sdt>
+        <w:sdtPr>
+          <w:rPr>
+            <w:color w:val="000000"/>
+          </w:rPr>
+          <w:tag w:val="MENDELEY_CITATION_v3_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"/>
+          <w:id w:val="-1411081244"/>
+          <w:placeholder>
+            <w:docPart w:val="DefaultPlaceholder_-1854013440"/>
+          </w:placeholder>
+        </w:sdtPr>
+        <w:sdtContent>
+          <w:r>
+            <w:rPr>
+              <w:color w:val="000000"/>
+            </w:rPr>
+            <w:t>(3GPP, 2023a)</w:t>
+          </w:r>
+        </w:sdtContent>
+      </w:sdt>
+      <w:r>
+        <w:t xml:space="preserve"> </w:t>
+      </w:r>
+      <w:r>
+        <w:t xml:space="preserve">key functions of the UPF is encapsulation/decapsulation of the packets. The UPF also serves the PCEF purpose to enforce the policies provided by the PCF. UPF does it by applying deep packet inspection techniques to determine flows and apply policies. </w:t>
+      </w:r>
+    </w:p>
+    <w:p/>
+    <w:p>
+      <w:pPr>
+        <w:pStyle w:val="Heading2"/>
+      </w:pPr>
+      <w:bookmarkStart w:id="32" w:name="_Toc134676280"/>
+      <w:bookmarkStart w:id="33" w:name="_Toc134714125"/>
       <w:r>
         <w:lastRenderedPageBreak/>
-        <w:t>Data Analytics in Healthcare</w:t>
+        <w:t>Related Research Publications</w:t>
       </w:r>
       <w:bookmarkEnd w:id="32"/>
       <w:bookmarkEnd w:id="33"/>
+      <w:r>
+        <w:t xml:space="preserve"> </w:t>
+      </w:r>
     </w:p>
     <w:p>
       <w:pPr>
         <w:pStyle w:val="Heading2"/>
       </w:pPr>
-      <w:bookmarkStart w:id="34" w:name="_Toc134676273"/>
-      <w:bookmarkStart w:id="35" w:name="_Toc134714118"/>
-      <w:r>
-        <w:t>Data Mining in Diagnosis of Chronic Diseases</w:t>
+      <w:bookmarkStart w:id="34" w:name="_Toc134676281"/>
+      <w:bookmarkStart w:id="35" w:name="_Toc134714126"/>
+      <w:r>
+        <w:t>Discussion</w:t>
       </w:r>
       <w:bookmarkEnd w:id="34"/>
       <w:bookmarkEnd w:id="35"/>
@@ -8767,49 +9652,52 @@
       <w:pPr>
         <w:pStyle w:val="Heading2"/>
       </w:pPr>
-      <w:bookmarkStart w:id="36" w:name="_Toc134676274"/>
-      <w:bookmarkStart w:id="37" w:name="_Toc134714119"/>
-      <w:r>
-        <w:t>Data Mining in Prediction of Common Types of Cancer</w:t>
+      <w:bookmarkStart w:id="36" w:name="_Toc134676282"/>
+      <w:bookmarkStart w:id="37" w:name="_Toc134714127"/>
+      <w:r>
+        <w:t>Summary</w:t>
       </w:r>
       <w:bookmarkEnd w:id="36"/>
       <w:bookmarkEnd w:id="37"/>
-      <w:r>
-        <w:tab/>
-      </w:r>
+    </w:p>
+    <w:p>
+      <w:pPr>
+        <w:pStyle w:val="Heading1"/>
+        <w:rPr>
+          <w:noProof/>
+        </w:rPr>
+      </w:pPr>
+      <w:bookmarkStart w:id="38" w:name="_Toc134676283"/>
+      <w:bookmarkStart w:id="39" w:name="_Toc134714128"/>
+      <w:r>
+        <w:rPr>
+          <w:noProof/>
+        </w:rPr>
+        <w:t>RESEARCH METHODOLOGY</w:t>
+      </w:r>
+      <w:bookmarkEnd w:id="38"/>
+      <w:bookmarkEnd w:id="39"/>
     </w:p>
     <w:p>
       <w:pPr>
         <w:pStyle w:val="Heading2"/>
       </w:pPr>
-      <w:bookmarkStart w:id="38" w:name="_Toc134676275"/>
-      <w:bookmarkStart w:id="39" w:name="_Toc134714120"/>
-      <w:r>
-        <w:t>Predictive Modeling in Breast Cancer Diagnosis on Different Datasets</w:t>
-      </w:r>
-      <w:bookmarkEnd w:id="38"/>
-      <w:bookmarkEnd w:id="39"/>
-    </w:p>
-    <w:p>
-      <w:pPr>
-        <w:pStyle w:val="Heading3"/>
-      </w:pPr>
-      <w:bookmarkStart w:id="40" w:name="_Toc134676276"/>
-      <w:bookmarkStart w:id="41" w:name="_Toc134714121"/>
-      <w:r>
-        <w:t>WBC Datasets</w:t>
+      <w:bookmarkStart w:id="40" w:name="_Toc134676284"/>
+      <w:bookmarkStart w:id="41" w:name="_Toc134714129"/>
+      <w:r>
+        <w:t>Introduction</w:t>
       </w:r>
       <w:bookmarkEnd w:id="40"/>
       <w:bookmarkEnd w:id="41"/>
     </w:p>
     <w:p>
       <w:pPr>
-        <w:pStyle w:val="Heading3"/>
+        <w:pStyle w:val="Heading2"/>
       </w:pPr>
-      <w:bookmarkStart w:id="42" w:name="_Toc134676277"/>
-      <w:bookmarkStart w:id="43" w:name="_Toc134714122"/>
-      <w:r>
-        <w:t>SEER Breast Cancer Datasets</w:t>
+      <w:bookmarkStart w:id="42" w:name="_Toc134676285"/>
+      <w:bookmarkStart w:id="43" w:name="_Toc134714130"/>
+      <w:r>
+        <w:t>Research Methodology</w:t>
       </w:r>
       <w:bookmarkEnd w:id="42"/>
       <w:bookmarkEnd w:id="43"/>
@@ -8818,22 +9706,25 @@
       <w:pPr>
         <w:pStyle w:val="Heading3"/>
       </w:pPr>
-      <w:bookmarkStart w:id="44" w:name="_Toc134676278"/>
-      <w:bookmarkStart w:id="45" w:name="_Toc134714123"/>
-      <w:r>
-        <w:t>Other Breast Cancer Datasets</w:t>
+      <w:bookmarkStart w:id="44" w:name="_Toc134676286"/>
+      <w:bookmarkStart w:id="45" w:name="_Toc134714131"/>
+      <w:r>
+        <w:t xml:space="preserve">Data </w:t>
       </w:r>
       <w:bookmarkEnd w:id="44"/>
       <w:bookmarkEnd w:id="45"/>
+      <w:r>
+        <w:t>Collection</w:t>
+      </w:r>
     </w:p>
     <w:p>
       <w:pPr>
-        <w:pStyle w:val="Heading2"/>
+        <w:pStyle w:val="Heading3"/>
       </w:pPr>
-      <w:bookmarkStart w:id="46" w:name="_Toc134676279"/>
-      <w:bookmarkStart w:id="47" w:name="_Toc134714124"/>
-      <w:r>
-        <w:t>Visual Analytics in Healthcare</w:t>
+      <w:bookmarkStart w:id="46" w:name="_Toc134676292"/>
+      <w:bookmarkStart w:id="47" w:name="_Toc134714137"/>
+      <w:r>
+        <w:t>Interpretation/Evaluation</w:t>
       </w:r>
       <w:bookmarkEnd w:id="46"/>
       <w:bookmarkEnd w:id="47"/>
@@ -8842,25 +9733,28 @@
       <w:pPr>
         <w:pStyle w:val="Heading2"/>
       </w:pPr>
-      <w:bookmarkStart w:id="48" w:name="_Toc134676280"/>
-      <w:bookmarkStart w:id="49" w:name="_Toc134714125"/>
-      <w:r>
-        <w:t>Related Research Publications</w:t>
+      <w:bookmarkStart w:id="48" w:name="_Toc134676293"/>
+      <w:bookmarkStart w:id="49" w:name="_Toc134714138"/>
+      <w:r>
+        <w:t>Proposed Method (Classification)</w:t>
       </w:r>
       <w:bookmarkEnd w:id="48"/>
       <w:bookmarkEnd w:id="49"/>
-      <w:r>
-        <w:t xml:space="preserve"> </w:t>
-      </w:r>
     </w:p>
     <w:p>
       <w:pPr>
-        <w:pStyle w:val="Heading2"/>
+        <w:pStyle w:val="Heading1"/>
+        <w:rPr>
+          <w:noProof/>
+        </w:rPr>
       </w:pPr>
-      <w:bookmarkStart w:id="50" w:name="_Toc134676281"/>
-      <w:bookmarkStart w:id="51" w:name="_Toc134714126"/>
-      <w:r>
-        <w:t>Discussion</w:t>
+      <w:bookmarkStart w:id="50" w:name="_Toc134676294"/>
+      <w:bookmarkStart w:id="51" w:name="_Toc134714139"/>
+      <w:r>
+        <w:rPr>
+          <w:noProof/>
+        </w:rPr>
+        <w:t>ANALYSIS</w:t>
       </w:r>
       <w:bookmarkEnd w:id="50"/>
       <w:bookmarkEnd w:id="51"/>
@@ -8869,28 +9763,22 @@
       <w:pPr>
         <w:pStyle w:val="Heading2"/>
       </w:pPr>
-      <w:bookmarkStart w:id="52" w:name="_Toc134676282"/>
-      <w:bookmarkStart w:id="53" w:name="_Toc134714127"/>
-      <w:r>
-        <w:t>Summary</w:t>
+      <w:bookmarkStart w:id="52" w:name="_Toc134676295"/>
+      <w:bookmarkStart w:id="53" w:name="_Toc134714140"/>
+      <w:r>
+        <w:t>Introduction</w:t>
       </w:r>
       <w:bookmarkEnd w:id="52"/>
       <w:bookmarkEnd w:id="53"/>
     </w:p>
     <w:p>
       <w:pPr>
-        <w:pStyle w:val="Heading1"/>
-        <w:rPr>
-          <w:noProof/>
-        </w:rPr>
+        <w:pStyle w:val="Heading2"/>
       </w:pPr>
-      <w:bookmarkStart w:id="54" w:name="_Toc134676283"/>
-      <w:bookmarkStart w:id="55" w:name="_Toc134714128"/>
-      <w:r>
-        <w:rPr>
-          <w:noProof/>
-        </w:rPr>
-        <w:t>RESEARCH METHODOLOGY</w:t>
+      <w:bookmarkStart w:id="54" w:name="_Toc134676296"/>
+      <w:bookmarkStart w:id="55" w:name="_Toc134714141"/>
+      <w:r>
+        <w:t>Dataset Description</w:t>
       </w:r>
       <w:bookmarkEnd w:id="54"/>
       <w:bookmarkEnd w:id="55"/>
@@ -8899,10 +9787,10 @@
       <w:pPr>
         <w:pStyle w:val="Heading2"/>
       </w:pPr>
-      <w:bookmarkStart w:id="56" w:name="_Toc134676284"/>
-      <w:bookmarkStart w:id="57" w:name="_Toc134714129"/>
-      <w:r>
-        <w:t>Introduction</w:t>
+      <w:bookmarkStart w:id="56" w:name="_Toc134676297"/>
+      <w:bookmarkStart w:id="57" w:name="_Toc134714142"/>
+      <w:r>
+        <w:t>Data Preparation</w:t>
       </w:r>
       <w:bookmarkEnd w:id="56"/>
       <w:bookmarkEnd w:id="57"/>
@@ -8911,124 +9799,148 @@
       <w:pPr>
         <w:pStyle w:val="Heading2"/>
       </w:pPr>
-      <w:bookmarkStart w:id="58" w:name="_Toc134676285"/>
-      <w:bookmarkStart w:id="59" w:name="_Toc134714130"/>
-      <w:r>
-        <w:t>Research Methodology</w:t>
+      <w:bookmarkStart w:id="58" w:name="_Toc134676306"/>
+      <w:bookmarkStart w:id="59" w:name="_Toc134714151"/>
+      <w:r>
+        <w:t>Data Visualization</w:t>
       </w:r>
       <w:bookmarkEnd w:id="58"/>
       <w:bookmarkEnd w:id="59"/>
     </w:p>
     <w:p>
       <w:pPr>
-        <w:pStyle w:val="Heading3"/>
+        <w:pStyle w:val="Heading2"/>
       </w:pPr>
-      <w:bookmarkStart w:id="60" w:name="_Toc134676286"/>
-      <w:bookmarkStart w:id="61" w:name="_Toc134714131"/>
-      <w:r>
-        <w:t>Data Selection</w:t>
+      <w:bookmarkStart w:id="60" w:name="_Toc134676307"/>
+      <w:bookmarkStart w:id="61" w:name="_Toc134714152"/>
+      <w:r>
+        <w:t>Summary</w:t>
       </w:r>
       <w:bookmarkEnd w:id="60"/>
       <w:bookmarkEnd w:id="61"/>
     </w:p>
     <w:p>
       <w:pPr>
-        <w:pStyle w:val="Heading3"/>
+        <w:pStyle w:val="Heading1"/>
+        <w:rPr>
+          <w:noProof/>
+        </w:rPr>
       </w:pPr>
-      <w:bookmarkStart w:id="62" w:name="_Toc134676287"/>
-      <w:bookmarkStart w:id="63" w:name="_Toc134714132"/>
-      <w:r>
-        <w:t>Data Pre-processing</w:t>
+      <w:bookmarkStart w:id="62" w:name="_Toc134676308"/>
+      <w:bookmarkStart w:id="63" w:name="_Toc134714153"/>
+      <w:r>
+        <w:rPr>
+          <w:noProof/>
+        </w:rPr>
+        <w:t xml:space="preserve">RESULTS AND </w:t>
+      </w:r>
+      <w:r>
+        <w:rPr>
+          <w:noProof/>
+        </w:rPr>
+        <w:t>DISCUSSIONS</w:t>
       </w:r>
       <w:bookmarkEnd w:id="62"/>
       <w:bookmarkEnd w:id="63"/>
     </w:p>
     <w:p>
       <w:pPr>
-        <w:pStyle w:val="Heading3"/>
+        <w:pStyle w:val="Heading2"/>
       </w:pPr>
-      <w:bookmarkStart w:id="64" w:name="_Toc134676288"/>
-      <w:bookmarkStart w:id="65" w:name="_Toc134714133"/>
-      <w:r>
-        <w:t>Data Transformation</w:t>
+      <w:bookmarkStart w:id="64" w:name="_Toc134676309"/>
+      <w:bookmarkStart w:id="65" w:name="_Toc134714154"/>
+      <w:r>
+        <w:t>Introduction</w:t>
       </w:r>
       <w:bookmarkEnd w:id="64"/>
       <w:bookmarkEnd w:id="65"/>
     </w:p>
     <w:p>
       <w:pPr>
-        <w:pStyle w:val="Heading3"/>
+        <w:pStyle w:val="Heading2"/>
       </w:pPr>
-      <w:bookmarkStart w:id="66" w:name="_Toc134676289"/>
-      <w:bookmarkStart w:id="67" w:name="_Toc134714134"/>
-      <w:r>
-        <w:t>Interactive Visual Analytics</w:t>
+      <w:bookmarkStart w:id="66" w:name="_Toc134676310"/>
+      <w:bookmarkStart w:id="67" w:name="_Toc134714155"/>
+      <w:r>
+        <w:t>Interpretation of Visualizations</w:t>
       </w:r>
       <w:bookmarkEnd w:id="66"/>
       <w:bookmarkEnd w:id="67"/>
     </w:p>
     <w:p>
       <w:pPr>
-        <w:pStyle w:val="Heading3"/>
+        <w:pStyle w:val="Heading2"/>
       </w:pPr>
-      <w:bookmarkStart w:id="68" w:name="_Toc134676290"/>
-      <w:bookmarkStart w:id="69" w:name="_Toc134714135"/>
-      <w:r>
-        <w:t>Class Balancing</w:t>
+      <w:bookmarkStart w:id="68" w:name="_Toc134676311"/>
+      <w:bookmarkStart w:id="69" w:name="_Toc134714156"/>
+      <w:r>
+        <w:t>Evaluation of Sampling Methods and Results</w:t>
       </w:r>
       <w:bookmarkEnd w:id="68"/>
       <w:bookmarkEnd w:id="69"/>
     </w:p>
     <w:p>
       <w:pPr>
-        <w:pStyle w:val="Heading3"/>
+        <w:pStyle w:val="Heading2"/>
       </w:pPr>
-      <w:bookmarkStart w:id="70" w:name="_Toc134676291"/>
-      <w:bookmarkStart w:id="71" w:name="_Toc134714136"/>
-      <w:r>
-        <w:t>Data Mining</w:t>
+      <w:bookmarkStart w:id="70" w:name="_Toc134676312"/>
+      <w:bookmarkStart w:id="71" w:name="_Toc134714157"/>
+      <w:r>
+        <w:t>Testing on Validation Dataset</w:t>
       </w:r>
       <w:bookmarkEnd w:id="70"/>
       <w:bookmarkEnd w:id="71"/>
+      <w:r>
+        <w:tab/>
+      </w:r>
     </w:p>
     <w:p>
       <w:pPr>
-        <w:pStyle w:val="Heading3"/>
+        <w:pStyle w:val="Heading2"/>
       </w:pPr>
-      <w:bookmarkStart w:id="72" w:name="_Toc134676292"/>
-      <w:bookmarkStart w:id="73" w:name="_Toc134714137"/>
-      <w:r>
-        <w:t>Interpretation/Evaluation</w:t>
+      <w:bookmarkStart w:id="72" w:name="_Toc134676313"/>
+      <w:bookmarkStart w:id="73" w:name="_Toc134714158"/>
+      <w:r>
+        <w:t>Summary</w:t>
       </w:r>
       <w:bookmarkEnd w:id="72"/>
       <w:bookmarkEnd w:id="73"/>
     </w:p>
     <w:p>
       <w:pPr>
-        <w:pStyle w:val="Heading2"/>
+        <w:pStyle w:val="Heading1"/>
+        <w:rPr>
+          <w:noProof/>
+        </w:rPr>
       </w:pPr>
-      <w:bookmarkStart w:id="74" w:name="_Toc134676293"/>
-      <w:bookmarkStart w:id="75" w:name="_Toc134714138"/>
-      <w:r>
-        <w:t>Proposed Method (Classification)</w:t>
+      <w:bookmarkStart w:id="74" w:name="_Toc134676314"/>
+      <w:bookmarkStart w:id="75" w:name="_Toc134714159"/>
+      <w:r>
+        <w:rPr>
+          <w:noProof/>
+        </w:rPr>
+        <w:t>CONCLUSION</w:t>
+      </w:r>
+      <w:r>
+        <w:rPr>
+          <w:noProof/>
+        </w:rPr>
+        <w:t>S AND RECOMMENDATIONS</w:t>
       </w:r>
       <w:bookmarkEnd w:id="74"/>
       <w:bookmarkEnd w:id="75"/>
     </w:p>
     <w:p>
       <w:pPr>
-        <w:pStyle w:val="Heading1"/>
+        <w:pStyle w:val="Heading2"/>
+      </w:pPr>
+      <w:bookmarkStart w:id="76" w:name="_Toc134676315"/>
+      <w:bookmarkStart w:id="77" w:name="_Toc134714160"/>
+      <w:r>
         <w:rPr>
           <w:noProof/>
         </w:rPr>
-      </w:pPr>
-      <w:bookmarkStart w:id="76" w:name="_Toc134676294"/>
-      <w:bookmarkStart w:id="77" w:name="_Toc134714139"/>
-      <w:r>
-        <w:rPr>
-          <w:noProof/>
-        </w:rPr>
-        <w:t>ANALYSIS</w:t>
+        <w:t>Introduction</w:t>
       </w:r>
       <w:bookmarkEnd w:id="76"/>
       <w:bookmarkEnd w:id="77"/>
@@ -9037,10 +9949,13 @@
       <w:pPr>
         <w:pStyle w:val="Heading2"/>
       </w:pPr>
-      <w:bookmarkStart w:id="78" w:name="_Toc134676295"/>
-      <w:bookmarkStart w:id="79" w:name="_Toc134714140"/>
-      <w:r>
-        <w:t>Introduction</w:t>
+      <w:bookmarkStart w:id="78" w:name="_Toc134676316"/>
+      <w:bookmarkStart w:id="79" w:name="_Toc134714161"/>
+      <w:r>
+        <w:rPr>
+          <w:noProof/>
+        </w:rPr>
+        <w:t>Discussion and Conclusion</w:t>
       </w:r>
       <w:bookmarkEnd w:id="78"/>
       <w:bookmarkEnd w:id="79"/>
@@ -9048,11 +9963,17 @@
     <w:p>
       <w:pPr>
         <w:pStyle w:val="Heading2"/>
+        <w:rPr>
+          <w:noProof/>
+        </w:rPr>
       </w:pPr>
-      <w:bookmarkStart w:id="80" w:name="_Toc134676296"/>
-      <w:bookmarkStart w:id="81" w:name="_Toc134714141"/>
-      <w:r>
-        <w:t>Dataset Description</w:t>
+      <w:bookmarkStart w:id="80" w:name="_Toc134676317"/>
+      <w:bookmarkStart w:id="81" w:name="_Toc134714162"/>
+      <w:r>
+        <w:rPr>
+          <w:noProof/>
+        </w:rPr>
+        <w:t>Contribution to knowledge</w:t>
       </w:r>
       <w:bookmarkEnd w:id="80"/>
       <w:bookmarkEnd w:id="81"/>
@@ -9060,312 +9981,20 @@
     <w:p>
       <w:pPr>
         <w:pStyle w:val="Heading2"/>
+        <w:rPr>
+          <w:noProof/>
+        </w:rPr>
       </w:pPr>
-      <w:bookmarkStart w:id="82" w:name="_Toc134676297"/>
-      <w:bookmarkStart w:id="83" w:name="_Toc134714142"/>
-      <w:r>
-        <w:t>Data Preparation</w:t>
+      <w:bookmarkStart w:id="82" w:name="_Toc134676318"/>
+      <w:bookmarkStart w:id="83" w:name="_Toc134714163"/>
+      <w:r>
+        <w:rPr>
+          <w:noProof/>
+        </w:rPr>
+        <w:t>Future Recommendations</w:t>
       </w:r>
       <w:bookmarkEnd w:id="82"/>
       <w:bookmarkEnd w:id="83"/>
-    </w:p>
-    <w:p>
-      <w:pPr>
-        <w:pStyle w:val="Heading3"/>
-      </w:pPr>
-      <w:bookmarkStart w:id="84" w:name="_Toc134676298"/>
-      <w:bookmarkStart w:id="85" w:name="_Toc134714143"/>
-      <w:r>
-        <w:t>Elimination of Variables</w:t>
-      </w:r>
-      <w:bookmarkEnd w:id="84"/>
-      <w:bookmarkEnd w:id="85"/>
-    </w:p>
-    <w:p>
-      <w:pPr>
-        <w:pStyle w:val="Heading3"/>
-      </w:pPr>
-      <w:bookmarkStart w:id="86" w:name="_Toc134676299"/>
-      <w:bookmarkStart w:id="87" w:name="_Toc134714144"/>
-      <w:r>
-        <w:t>Transformation into Categorical Variables</w:t>
-      </w:r>
-      <w:bookmarkEnd w:id="86"/>
-      <w:bookmarkEnd w:id="87"/>
-    </w:p>
-    <w:p>
-      <w:pPr>
-        <w:pStyle w:val="Heading3"/>
-      </w:pPr>
-      <w:bookmarkStart w:id="88" w:name="_Toc134676300"/>
-      <w:bookmarkStart w:id="89" w:name="_Toc134714145"/>
-      <w:r>
-        <w:t>Identification of missing values</w:t>
-      </w:r>
-      <w:bookmarkEnd w:id="88"/>
-      <w:bookmarkEnd w:id="89"/>
-    </w:p>
-    <w:p>
-      <w:pPr>
-        <w:pStyle w:val="Heading3"/>
-      </w:pPr>
-      <w:bookmarkStart w:id="90" w:name="_Toc134676301"/>
-      <w:bookmarkStart w:id="91" w:name="_Toc134714146"/>
-      <w:r>
-        <w:t>Univariate analysis</w:t>
-      </w:r>
-      <w:bookmarkEnd w:id="90"/>
-      <w:bookmarkEnd w:id="91"/>
-    </w:p>
-    <w:p>
-      <w:pPr>
-        <w:pStyle w:val="Heading3"/>
-      </w:pPr>
-      <w:bookmarkStart w:id="92" w:name="_Toc134676302"/>
-      <w:bookmarkStart w:id="93" w:name="_Toc134714147"/>
-      <w:r>
-        <w:t>Treatment of missing values</w:t>
-      </w:r>
-      <w:bookmarkEnd w:id="92"/>
-      <w:bookmarkEnd w:id="93"/>
-    </w:p>
-    <w:p>
-      <w:pPr>
-        <w:pStyle w:val="Heading3"/>
-      </w:pPr>
-      <w:bookmarkStart w:id="94" w:name="_Toc134676303"/>
-      <w:bookmarkStart w:id="95" w:name="_Toc134714148"/>
-      <w:r>
-        <w:t>Splitting of original dataset</w:t>
-      </w:r>
-      <w:bookmarkEnd w:id="94"/>
-      <w:bookmarkEnd w:id="95"/>
-    </w:p>
-    <w:p>
-      <w:pPr>
-        <w:pStyle w:val="Heading2"/>
-      </w:pPr>
-      <w:bookmarkStart w:id="96" w:name="_Toc134676304"/>
-      <w:bookmarkStart w:id="97" w:name="_Toc134714149"/>
-      <w:r>
-        <w:t>Exploratory Data Analysis (Bivariate analysis)</w:t>
-      </w:r>
-      <w:bookmarkEnd w:id="96"/>
-      <w:bookmarkEnd w:id="97"/>
-    </w:p>
-    <w:p>
-      <w:pPr>
-        <w:pStyle w:val="Heading3"/>
-      </w:pPr>
-      <w:bookmarkStart w:id="98" w:name="_Toc134676305"/>
-      <w:bookmarkStart w:id="99" w:name="_Toc134714150"/>
-      <w:r>
-        <w:t>Chi-square test</w:t>
-      </w:r>
-      <w:bookmarkEnd w:id="98"/>
-      <w:bookmarkEnd w:id="99"/>
-    </w:p>
-    <w:p>
-      <w:pPr>
-        <w:pStyle w:val="Heading2"/>
-      </w:pPr>
-      <w:bookmarkStart w:id="100" w:name="_Toc134676306"/>
-      <w:bookmarkStart w:id="101" w:name="_Toc134714151"/>
-      <w:r>
-        <w:lastRenderedPageBreak/>
-        <w:t>Data Visualization</w:t>
-      </w:r>
-      <w:bookmarkEnd w:id="100"/>
-      <w:bookmarkEnd w:id="101"/>
-    </w:p>
-    <w:p>
-      <w:pPr>
-        <w:pStyle w:val="Heading2"/>
-      </w:pPr>
-      <w:bookmarkStart w:id="102" w:name="_Toc134676307"/>
-      <w:bookmarkStart w:id="103" w:name="_Toc134714152"/>
-      <w:r>
-        <w:t>Summary</w:t>
-      </w:r>
-      <w:bookmarkEnd w:id="102"/>
-      <w:bookmarkEnd w:id="103"/>
-    </w:p>
-    <w:p>
-      <w:pPr>
-        <w:pStyle w:val="Heading1"/>
-        <w:rPr>
-          <w:noProof/>
-        </w:rPr>
-      </w:pPr>
-      <w:bookmarkStart w:id="104" w:name="_Toc134676308"/>
-      <w:bookmarkStart w:id="105" w:name="_Toc134714153"/>
-      <w:r>
-        <w:rPr>
-          <w:noProof/>
-        </w:rPr>
-        <w:t xml:space="preserve">RESULTS AND </w:t>
-      </w:r>
-      <w:r>
-        <w:rPr>
-          <w:noProof/>
-        </w:rPr>
-        <w:t>DISCUSSIONS</w:t>
-      </w:r>
-      <w:bookmarkEnd w:id="104"/>
-      <w:bookmarkEnd w:id="105"/>
-    </w:p>
-    <w:p>
-      <w:pPr>
-        <w:pStyle w:val="Heading2"/>
-      </w:pPr>
-      <w:bookmarkStart w:id="106" w:name="_Toc134676309"/>
-      <w:bookmarkStart w:id="107" w:name="_Toc134714154"/>
-      <w:r>
-        <w:t>Introduction</w:t>
-      </w:r>
-      <w:bookmarkEnd w:id="106"/>
-      <w:bookmarkEnd w:id="107"/>
-    </w:p>
-    <w:p>
-      <w:pPr>
-        <w:pStyle w:val="Heading2"/>
-      </w:pPr>
-      <w:bookmarkStart w:id="108" w:name="_Toc134676310"/>
-      <w:bookmarkStart w:id="109" w:name="_Toc134714155"/>
-      <w:r>
-        <w:t>Interpretation of Visualizations</w:t>
-      </w:r>
-      <w:bookmarkEnd w:id="108"/>
-      <w:bookmarkEnd w:id="109"/>
-    </w:p>
-    <w:p>
-      <w:pPr>
-        <w:pStyle w:val="Heading2"/>
-      </w:pPr>
-      <w:bookmarkStart w:id="110" w:name="_Toc134676311"/>
-      <w:bookmarkStart w:id="111" w:name="_Toc134714156"/>
-      <w:r>
-        <w:t>Evaluation of Sampling Methods and Results</w:t>
-      </w:r>
-      <w:bookmarkEnd w:id="110"/>
-      <w:bookmarkEnd w:id="111"/>
-    </w:p>
-    <w:p>
-      <w:pPr>
-        <w:pStyle w:val="Heading2"/>
-      </w:pPr>
-      <w:bookmarkStart w:id="112" w:name="_Toc134676312"/>
-      <w:bookmarkStart w:id="113" w:name="_Toc134714157"/>
-      <w:r>
-        <w:t>Testing on Validation Dataset</w:t>
-      </w:r>
-      <w:bookmarkEnd w:id="112"/>
-      <w:bookmarkEnd w:id="113"/>
-      <w:r>
-        <w:tab/>
-      </w:r>
-    </w:p>
-    <w:p>
-      <w:pPr>
-        <w:pStyle w:val="Heading2"/>
-      </w:pPr>
-      <w:bookmarkStart w:id="114" w:name="_Toc134676313"/>
-      <w:bookmarkStart w:id="115" w:name="_Toc134714158"/>
-      <w:r>
-        <w:t>Summary</w:t>
-      </w:r>
-      <w:bookmarkEnd w:id="114"/>
-      <w:bookmarkEnd w:id="115"/>
-    </w:p>
-    <w:p>
-      <w:pPr>
-        <w:pStyle w:val="Heading1"/>
-        <w:rPr>
-          <w:noProof/>
-        </w:rPr>
-      </w:pPr>
-      <w:bookmarkStart w:id="116" w:name="_Toc134676314"/>
-      <w:bookmarkStart w:id="117" w:name="_Toc134714159"/>
-      <w:r>
-        <w:rPr>
-          <w:noProof/>
-        </w:rPr>
-        <w:t>CONCLUSION</w:t>
-      </w:r>
-      <w:r>
-        <w:rPr>
-          <w:noProof/>
-        </w:rPr>
-        <w:t>S AND RECOMMENDATIONS</w:t>
-      </w:r>
-      <w:bookmarkEnd w:id="116"/>
-      <w:bookmarkEnd w:id="117"/>
-    </w:p>
-    <w:p>
-      <w:pPr>
-        <w:pStyle w:val="Heading2"/>
-      </w:pPr>
-      <w:bookmarkStart w:id="118" w:name="_Toc134676315"/>
-      <w:bookmarkStart w:id="119" w:name="_Toc134714160"/>
-      <w:r>
-        <w:rPr>
-          <w:noProof/>
-        </w:rPr>
-        <w:t>Introduction</w:t>
-      </w:r>
-      <w:bookmarkEnd w:id="118"/>
-      <w:bookmarkEnd w:id="119"/>
-    </w:p>
-    <w:p>
-      <w:pPr>
-        <w:pStyle w:val="Heading2"/>
-      </w:pPr>
-      <w:bookmarkStart w:id="120" w:name="_Toc134676316"/>
-      <w:bookmarkStart w:id="121" w:name="_Toc134714161"/>
-      <w:r>
-        <w:rPr>
-          <w:noProof/>
-        </w:rPr>
-        <w:t>Discussion and Conclusion</w:t>
-      </w:r>
-      <w:bookmarkEnd w:id="120"/>
-      <w:bookmarkEnd w:id="121"/>
-    </w:p>
-    <w:p>
-      <w:pPr>
-        <w:pStyle w:val="Heading2"/>
-        <w:rPr>
-          <w:noProof/>
-        </w:rPr>
-      </w:pPr>
-      <w:bookmarkStart w:id="122" w:name="_Toc134676317"/>
-      <w:bookmarkStart w:id="123" w:name="_Toc134714162"/>
-      <w:r>
-        <w:rPr>
-          <w:noProof/>
-        </w:rPr>
-        <w:t>Contribution to knowledge</w:t>
-      </w:r>
-      <w:bookmarkEnd w:id="122"/>
-      <w:bookmarkEnd w:id="123"/>
-    </w:p>
-    <w:p>
-      <w:pPr>
-        <w:pStyle w:val="Heading2"/>
-        <w:rPr>
-          <w:noProof/>
-        </w:rPr>
-      </w:pPr>
-      <w:bookmarkStart w:id="124" w:name="_Toc134676318"/>
-      <w:bookmarkStart w:id="125" w:name="_Toc134714163"/>
-      <w:r>
-        <w:rPr>
-          <w:noProof/>
-        </w:rPr>
-        <w:t>Future Recommendations</w:t>
-      </w:r>
-      <w:bookmarkEnd w:id="124"/>
-      <w:bookmarkEnd w:id="125"/>
     </w:p>
     <w:p>
       <w:pPr>
@@ -9389,11 +10018,11 @@
         </w:numPr>
         <w:jc w:val="left"/>
       </w:pPr>
-      <w:bookmarkStart w:id="126" w:name="_Toc134714164"/>
+      <w:bookmarkStart w:id="84" w:name="_Toc134714164"/>
       <w:r>
         <w:t>References</w:t>
       </w:r>
-      <w:bookmarkEnd w:id="126"/>
+      <w:bookmarkEnd w:id="84"/>
     </w:p>
     <w:sdt>
       <w:sdtPr>
@@ -9406,7 +10035,7 @@
       <w:sdtContent>
         <w:p>
           <w:pPr>
-            <w:divId w:val="414128303"/>
+            <w:divId w:val="1678850961"/>
             <w:rPr>
               <w:rFonts w:eastAsia="Times New Roman"/>
               <w:kern w:val="0"/>
@@ -9419,6 +10048,62 @@
             <w:rPr>
               <w:rFonts w:eastAsia="Times New Roman"/>
             </w:rPr>
+            <w:t xml:space="preserve">3GPP (2023a) </w:t>
+          </w:r>
+          <w:r>
+            <w:rPr>
+              <w:rFonts w:eastAsia="Times New Roman"/>
+              <w:i/>
+              <w:iCs/>
+            </w:rPr>
+            <w:t>Procedures for the 5G System (5GS)</w:t>
+          </w:r>
+          <w:r>
+            <w:rPr>
+              <w:rFonts w:eastAsia="Times New Roman"/>
+            </w:rPr>
+            <w:t>. Available at: http://www.3gpp.org/DynaReport/23502.htm.</w:t>
+          </w:r>
+        </w:p>
+        <w:p>
+          <w:pPr>
+            <w:divId w:val="967317900"/>
+            <w:rPr>
+              <w:rFonts w:eastAsia="Times New Roman"/>
+            </w:rPr>
+          </w:pPr>
+          <w:r>
+            <w:rPr>
+              <w:rFonts w:eastAsia="Times New Roman"/>
+            </w:rPr>
+            <w:t xml:space="preserve">3GPP (2023b) </w:t>
+          </w:r>
+          <w:r>
+            <w:rPr>
+              <w:rFonts w:eastAsia="Times New Roman"/>
+              <w:i/>
+              <w:iCs/>
+            </w:rPr>
+            <w:t>System architecture for the 5G System (5GS)</w:t>
+          </w:r>
+          <w:r>
+            <w:rPr>
+              <w:rFonts w:eastAsia="Times New Roman"/>
+            </w:rPr>
+            <w:t>. Available at: http://www.3gpp.org/DynaReport/23501.htm.</w:t>
+          </w:r>
+        </w:p>
+        <w:p>
+          <w:pPr>
+            <w:divId w:val="673531849"/>
+            <w:rPr>
+              <w:rFonts w:eastAsia="Times New Roman"/>
+            </w:rPr>
+          </w:pPr>
+          <w:r>
+            <w:rPr>
+              <w:rFonts w:eastAsia="Times New Roman"/>
+            </w:rPr>
             <w:t xml:space="preserve">Alain Sultan, M. (2022) </w:t>
           </w:r>
           <w:r>
@@ -9452,7 +10137,58 @@
         </w:p>
         <w:p>
           <w:pPr>
-            <w:divId w:val="1962151728"/>
+            <w:divId w:val="313291389"/>
+            <w:rPr>
+              <w:rFonts w:eastAsia="Times New Roman"/>
+            </w:rPr>
+          </w:pPr>
+          <w:proofErr w:type="spellStart"/>
+          <w:r>
+            <w:rPr>
+              <w:rFonts w:eastAsia="Times New Roman"/>
+            </w:rPr>
+            <w:lastRenderedPageBreak/>
+            <w:t>Attaoui</w:t>
+          </w:r>
+          <w:proofErr w:type="spellEnd"/>
+          <w:r>
+            <w:rPr>
+              <w:rFonts w:eastAsia="Times New Roman"/>
+            </w:rPr>
+            <w:t xml:space="preserve">, W. </w:t>
+          </w:r>
+          <w:r>
+            <w:rPr>
+              <w:rFonts w:eastAsia="Times New Roman"/>
+              <w:i/>
+              <w:iCs/>
+            </w:rPr>
+            <w:t>et al.</w:t>
+          </w:r>
+          <w:r>
+            <w:rPr>
+              <w:rFonts w:eastAsia="Times New Roman"/>
+            </w:rPr>
+            <w:t xml:space="preserve"> (2023) ‘VNF and CNF Placement in 5G: Recent Advances and Future Trends’, </w:t>
+          </w:r>
+          <w:r>
+            <w:rPr>
+              <w:rFonts w:eastAsia="Times New Roman"/>
+              <w:i/>
+              <w:iCs/>
+            </w:rPr>
+            <w:t>IEEE Transactions on Network and Service Management</w:t>
+          </w:r>
+          <w:r>
+            <w:rPr>
+              <w:rFonts w:eastAsia="Times New Roman"/>
+            </w:rPr>
+            <w:t>, pp. 1–1. Available at: https://doi.org/10.1109/TNSM.2023.3264005.</w:t>
+          </w:r>
+        </w:p>
+        <w:p>
+          <w:pPr>
+            <w:divId w:val="1087460920"/>
             <w:rPr>
               <w:rFonts w:eastAsia="Times New Roman"/>
             </w:rPr>
@@ -9516,7 +10252,7 @@
         </w:p>
         <w:p>
           <w:pPr>
-            <w:divId w:val="767627115"/>
+            <w:divId w:val="1072968376"/>
             <w:rPr>
               <w:rFonts w:eastAsia="Times New Roman"/>
             </w:rPr>
@@ -9580,7 +10316,7 @@
         </w:p>
         <w:p>
           <w:pPr>
-            <w:divId w:val="66389221"/>
+            <w:divId w:val="1210798111"/>
             <w:rPr>
               <w:rFonts w:eastAsia="Times New Roman"/>
             </w:rPr>
@@ -9630,7 +10366,7 @@
         </w:p>
         <w:p>
           <w:pPr>
-            <w:divId w:val="1497261588"/>
+            <w:divId w:val="1418207543"/>
             <w:rPr>
               <w:rFonts w:eastAsia="Times New Roman"/>
             </w:rPr>
@@ -9678,8 +10414,8 @@
           <w:noProof/>
         </w:rPr>
       </w:pPr>
-      <w:bookmarkStart w:id="127" w:name="_Toc134676320"/>
-      <w:bookmarkStart w:id="128" w:name="_Toc134714165"/>
+      <w:bookmarkStart w:id="85" w:name="_Toc134676320"/>
+      <w:bookmarkStart w:id="86" w:name="_Toc134714165"/>
       <w:r>
         <w:rPr>
           <w:noProof/>
@@ -9698,8 +10434,8 @@
         </w:rPr>
         <w:t xml:space="preserve"> PROPOSAL</w:t>
       </w:r>
-      <w:bookmarkEnd w:id="127"/>
-      <w:bookmarkEnd w:id="128"/>
+      <w:bookmarkEnd w:id="85"/>
+      <w:bookmarkEnd w:id="86"/>
     </w:p>
     <w:p>
       <w:pPr>
@@ -9710,16 +10446,16 @@
         </w:numPr>
         <w:jc w:val="left"/>
       </w:pPr>
-      <w:bookmarkStart w:id="129" w:name="_Toc134676321"/>
-      <w:bookmarkStart w:id="130" w:name="_Toc134714166"/>
+      <w:bookmarkStart w:id="87" w:name="_Toc134676321"/>
+      <w:bookmarkStart w:id="88" w:name="_Toc134714166"/>
       <w:r>
         <w:rPr>
           <w:noProof/>
         </w:rPr>
         <w:t>APPENDIX B: ETHICS FORMS</w:t>
       </w:r>
-      <w:bookmarkEnd w:id="129"/>
-      <w:bookmarkEnd w:id="130"/>
+      <w:bookmarkEnd w:id="87"/>
+      <w:bookmarkEnd w:id="88"/>
     </w:p>
     <w:p/>
     <w:sectPr>
@@ -10708,6 +11444,7 @@
   <w:style w:type="character" w:default="1" w:styleId="DefaultParagraphFont">
     <w:name w:val="Default Paragraph Font"/>
     <w:uiPriority w:val="1"/>
+    <w:semiHidden/>
     <w:unhideWhenUsed/>
   </w:style>
   <w:style w:type="table" w:default="1" w:styleId="TableNormal">
@@ -10988,6 +11725,36 @@
       <w14:ligatures w14:val="none"/>
     </w:rPr>
   </w:style>
+  <w:style w:type="paragraph" w:styleId="Caption">
+    <w:name w:val="caption"/>
+    <w:basedOn w:val="Normal"/>
+    <w:next w:val="Normal"/>
+    <w:uiPriority w:val="35"/>
+    <w:unhideWhenUsed/>
+    <w:qFormat/>
+    <w:rsid w:val="001E0760"/>
+    <w:pPr>
+      <w:spacing w:after="200" w:line="240" w:lineRule="auto"/>
+    </w:pPr>
+    <w:rPr>
+      <w:i/>
+      <w:iCs/>
+      <w:color w:val="44546A" w:themeColor="text2"/>
+      <w:sz w:val="18"/>
+      <w:szCs w:val="18"/>
+    </w:rPr>
+  </w:style>
+  <w:style w:type="paragraph" w:styleId="TableofFigures">
+    <w:name w:val="table of figures"/>
+    <w:basedOn w:val="Normal"/>
+    <w:next w:val="Normal"/>
+    <w:uiPriority w:val="99"/>
+    <w:unhideWhenUsed/>
+    <w:rsid w:val="00AD6042"/>
+    <w:pPr>
+      <w:spacing w:after="0"/>
+    </w:pPr>
+  </w:style>
 </w:styles>
 </file>
 
@@ -11181,8 +11948,12 @@
   </w:compat>
   <w:rsids>
     <w:rsidRoot w:val="005F678F"/>
+    <w:rsid w:val="00092134"/>
+    <w:rsid w:val="004F6856"/>
     <w:rsid w:val="005F678F"/>
+    <w:rsid w:val="00746C95"/>
     <w:rsid w:val="00A47558"/>
+    <w:rsid w:val="00AE7733"/>
   </w:rsids>
   <m:mathPr>
     <m:mathFont m:val="Cambria Math"/>
@@ -11962,7 +12733,7 @@
 
 <file path=word/webextensions/taskpanes.xml><?xml version="1.0" encoding="utf-8"?>
 <wetp:taskpanes xmlns:wetp="http://schemas.microsoft.com/office/webextensions/taskpanes/2010/11">
-  <wetp:taskpane dockstate="right" visibility="0" width="595" row="0">
+  <wetp:taskpane dockstate="right" visibility="0" width="350" row="0">
     <wetp:webextensionref xmlns:r="http://schemas.openxmlformats.org/officeDocument/2006/relationships" r:id="rId1"/>
   </wetp:taskpane>
 </wetp:taskpanes>
@@ -11975,7 +12746,7 @@
     <we:reference id="wa104382081" version="1.55.1.0" store="" storeType="OMEX"/>
   </we:alternateReferences>
   <we:properties>
-    <we:property name="MENDELEY_CITATIONS" value="[{&quot;citationID&quot;:&quot;MENDELEY_CITATION_5a544b6b-840b-4c59-853c-509085ae7509&quot;,&quot;properties&quot;:{&quot;noteIndex&quot;:0},&quot;isEdited&quot;:false,&quot;manualOverride&quot;:{&quot;isManuallyOverridden&quot;:false,&quot;citeprocText&quot;:&quot;(Alain Sultan, 2022)&quot;,&quot;manualOverrideText&quot;:&quot;&quot;},&quot;citationTag&quot;:&quot;MENDELEY_CITATION_v3_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&quot;,&quot;citationItems&quot;:[{&quot;id&quot;:&quot;829d5286-f69c-3c36-8d0e-2a3d3e7b075e&quot;,&quot;itemData&quot;:{&quot;type&quot;:&quot;webpage&quot;,&quot;id&quot;:&quot;829d5286-f69c-3c36-8d0e-2a3d3e7b075e&quot;,&quot;title&quot;:&quot;5G System Overview&quot;,&quot;author&quot;:[{&quot;family&quot;:&quot;Alain Sultan&quot;,&quot;given&quot;:&quot;MCC&quot;,&quot;parse-names&quot;:false,&quot;dropping-particle&quot;:&quot;&quot;,&quot;non-dropping-particle&quot;:&quot;&quot;}],&quot;container-title&quot;:&quot;3gpp&quot;,&quot;accessed&quot;:{&quot;date-parts&quot;:[[2023,2,13]]},&quot;URL&quot;:&quot;https://www.3gpp.org/technologies/5g-system-overview&quot;,&quot;issued&quot;:{&quot;date-parts&quot;:[[2022,8,8]]},&quot;container-title-short&quot;:&quot;&quot;},&quot;isTemporary&quot;:false}]},{&quot;citationID&quot;:&quot;MENDELEY_CITATION_ed7d24d4-0eb7-4c67-8789-459aa92a3209&quot;,&quot;properties&quot;:{&quot;noteIndex&quot;:0},&quot;isEdited&quot;:false,&quot;manualOverride&quot;:{&quot;isManuallyOverridden&quot;:false,&quot;citeprocText&quot;:&quot;(Alain Sultan, 2022)&quot;,&quot;manualOverrideText&quot;:&quot;&quot;},&quot;citationTag&quot;:&quot;MENDELEY_CITATION_v3_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&quot;,&quot;citationItems&quot;:[{&quot;id&quot;:&quot;829d5286-f69c-3c36-8d0e-2a3d3e7b075e&quot;,&quot;itemData&quot;:{&quot;type&quot;:&quot;webpage&quot;,&quot;id&quot;:&quot;829d5286-f69c-3c36-8d0e-2a3d3e7b075e&quot;,&quot;title&quot;:&quot;5G System Overview&quot;,&quot;author&quot;:[{&quot;family&quot;:&quot;Alain Sultan&quot;,&quot;given&quot;:&quot;MCC&quot;,&quot;parse-names&quot;:false,&quot;dropping-particle&quot;:&quot;&quot;,&quot;non-dropping-particle&quot;:&quot;&quot;}],&quot;container-title&quot;:&quot;3gpp&quot;,&quot;accessed&quot;:{&quot;date-parts&quot;:[[2023,2,13]]},&quot;URL&quot;:&quot;https://www.3gpp.org/technologies/5g-system-overview&quot;,&quot;issued&quot;:{&quot;date-parts&quot;:[[2022,8,8]]},&quot;container-title-short&quot;:&quot;&quot;},&quot;isTemporary&quot;:false}]},{&quot;citationID&quot;:&quot;MENDELEY_CITATION_c8a0bd77-ecf5-4e3b-b673-f544c5eba585&quot;,&quot;properties&quot;:{&quot;noteIndex&quot;:0},&quot;isEdited&quot;:false,&quot;manualOverride&quot;:{&quot;isManuallyOverridden&quot;:false,&quot;citeprocText&quot;:&quot;(Rischke &lt;i&gt;et al.&lt;/i&gt;, 2022)&quot;,&quot;manualOverrideText&quot;:&quot;&quot;},&quot;citationTag&quot;:&quot;MENDELEY_CITATION_v3_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&quot;,&quot;citationItems&quot;:[{&quot;id&quot;:&quot;bf61eb08-8f55-34ea-8338-ab86f9668b18&quot;,&quot;itemData&quot;:{&quot;type&quot;:&quot;paper-conference&quot;,&quot;id&quot;:&quot;bf61eb08-8f55-34ea-8338-ab86f9668b18&quot;,&quot;title&quot;:&quot;Comparison of UPF acceleration technologies and their tail-latency for URLLC&quot;,&quot;author&quot;:[{&quot;family&quot;:&quot;Rischke&quot;,&quot;given&quot;:&quot;Justus&quot;,&quot;parse-names&quot;:false,&quot;dropping-particle&quot;:&quot;&quot;,&quot;non-dropping-particle&quot;:&quot;&quot;},{&quot;family&quot;:&quot;Vielhaus&quot;,&quot;given&quot;:&quot;Christian&quot;,&quot;parse-names&quot;:false,&quot;dropping-particle&quot;:&quot;&quot;,&quot;non-dropping-particle&quot;:&quot;&quot;},{&quot;family&quot;:&quot;Sossalla&quot;,&quot;given&quot;:&quot;Peter&quot;,&quot;parse-names&quot;:false,&quot;dropping-particle&quot;:&quot;&quot;,&quot;non-dropping-particle&quot;:&quot;&quot;},{&quot;family&quot;:&quot;Wang&quot;,&quot;given&quot;:&quot;Junyue&quot;,&quot;parse-names&quot;:false,&quot;dropping-particle&quot;:&quot;&quot;,&quot;non-dropping-particle&quot;:&quot;&quot;},{&quot;family&quot;:&quot;Fitzek&quot;,&quot;given&quot;:&quot;Frank H P&quot;,&quot;parse-names&quot;:false,&quot;dropping-particle&quot;:&quot;&quot;,&quot;non-dropping-particle&quot;:&quot;&quot;}],&quot;container-title&quot;:&quot;2022 IEEE Conference on Network Function Virtualization and Software Defined Networks (NFV-SDN)&quot;,&quot;DOI&quot;:&quot;10.1109/NFV-SDN56302.2022.9974798&quot;,&quot;issued&quot;:{&quot;date-parts&quot;:[[2022]]},&quot;page&quot;:&quot;19-25&quot;,&quot;container-title-short&quot;:&quot;&quot;},&quot;isTemporary&quot;:false}]},{&quot;citationID&quot;:&quot;MENDELEY_CITATION_95a1ef2e-4acf-4dbd-8a18-3758b337b70c&quot;,&quot;properties&quot;:{&quot;noteIndex&quot;:0},&quot;isEdited&quot;:false,&quot;manualOverride&quot;:{&quot;isManuallyOverridden&quot;:false,&quot;citeprocText&quot;:&quot;(Paolucci, Scano, &lt;i&gt;et al.&lt;/i&gt;, 2021)&quot;,&quot;manualOverrideText&quot;:&quot;&quot;},&quot;citationTag&quot;:&quot;MENDELEY_CITATION_v3_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&quot;,&quot;citationItems&quot;:[{&quot;id&quot;:&quot;9c26cee5-9062-38fa-88ba-42abf167e356&quot;,&quot;itemData&quot;:{&quot;type&quot;:&quot;paper-conference&quot;,&quot;id&quot;:&quot;9c26cee5-9062-38fa-88ba-42abf167e356&quot;,&quot;title&quot;:&quot;User Plane Function Offloading in P4 switches for enhanced 5G Mobile Edge Computing&quot;,&quot;author&quot;:[{&quot;family&quot;:&quot;Paolucci&quot;,&quot;given&quot;:&quot;Francesco&quot;,&quot;parse-names&quot;:false,&quot;dropping-particle&quot;:&quot;&quot;,&quot;non-dropping-particle&quot;:&quot;&quot;},{&quot;family&quot;:&quot;Scano&quot;,&quot;given&quot;:&quot;Davide&quot;,&quot;parse-names&quot;:false,&quot;dropping-particle&quot;:&quot;&quot;,&quot;non-dropping-particle&quot;:&quot;&quot;},{&quot;family&quot;:&quot;Cugini&quot;,&quot;given&quot;:&quot;Filippo&quot;,&quot;parse-names&quot;:false,&quot;dropping-particle&quot;:&quot;&quot;,&quot;non-dropping-particle&quot;:&quot;&quot;},{&quot;family&quot;:&quot;Sgambelluri&quot;,&quot;given&quot;:&quot;Andrea&quot;,&quot;parse-names&quot;:false,&quot;dropping-particle&quot;:&quot;&quot;,&quot;non-dropping-particle&quot;:&quot;&quot;},{&quot;family&quot;:&quot;Valcarenghi&quot;,&quot;given&quot;:&quot;Luca&quot;,&quot;parse-names&quot;:false,&quot;dropping-particle&quot;:&quot;&quot;,&quot;non-dropping-particle&quot;:&quot;&quot;},{&quot;family&quot;:&quot;Cavazzoni&quot;,&quot;given&quot;:&quot;Carlo&quot;,&quot;parse-names&quot;:false,&quot;dropping-particle&quot;:&quot;&quot;,&quot;non-dropping-particle&quot;:&quot;&quot;},{&quot;family&quot;:&quot;Ferraris&quot;,&quot;given&quot;:&quot;Giuseppe&quot;,&quot;parse-names&quot;:false,&quot;dropping-particle&quot;:&quot;&quot;,&quot;non-dropping-particle&quot;:&quot;&quot;},{&quot;family&quot;:&quot;Castoldi&quot;,&quot;given&quot;:&quot;Piero&quot;,&quot;parse-names&quot;:false,&quot;dropping-particle&quot;:&quot;&quot;,&quot;non-dropping-particle&quot;:&quot;&quot;}],&quot;container-title&quot;:&quot;2021 17th International Conference on the Design of Reliable Communication Networks (DRCN)&quot;,&quot;DOI&quot;:&quot;10.1109/DRCN51631.2021.9477338&quot;,&quot;ISBN&quot;:&quot;978-1-6654-2234-5&quot;,&quot;issued&quot;:{&quot;date-parts&quot;:[[2021,4,19]]},&quot;page&quot;:&quot;1-3&quot;,&quot;publisher&quot;:&quot;IEEE&quot;,&quot;container-title-short&quot;:&quot;&quot;},&quot;isTemporary&quot;:false}]},{&quot;citationID&quot;:&quot;MENDELEY_CITATION_072c5be9-b247-4c48-b0b4-7b5cc032f080&quot;,&quot;properties&quot;:{&quot;noteIndex&quot;:0},&quot;isEdited&quot;:false,&quot;manualOverride&quot;:{&quot;isManuallyOverridden&quot;:false,&quot;citeprocText&quot;:&quot;(Paolucci, Scano, &lt;i&gt;et al.&lt;/i&gt;, 2021)&quot;,&quot;manualOverrideText&quot;:&quot;&quot;},&quot;citationItems&quot;:[{&quot;id&quot;:&quot;9c26cee5-9062-38fa-88ba-42abf167e356&quot;,&quot;itemData&quot;:{&quot;type&quot;:&quot;paper-conference&quot;,&quot;id&quot;:&quot;9c26cee5-9062-38fa-88ba-42abf167e356&quot;,&quot;title&quot;:&quot;User Plane Function Offloading in P4 switches for enhanced 5G Mobile Edge Computing&quot;,&quot;author&quot;:[{&quot;family&quot;:&quot;Paolucci&quot;,&quot;given&quot;:&quot;Francesco&quot;,&quot;parse-names&quot;:false,&quot;dropping-particle&quot;:&quot;&quot;,&quot;non-dropping-particle&quot;:&quot;&quot;},{&quot;family&quot;:&quot;Scano&quot;,&quot;given&quot;:&quot;Davide&quot;,&quot;parse-names&quot;:false,&quot;dropping-particle&quot;:&quot;&quot;,&quot;non-dropping-particle&quot;:&quot;&quot;},{&quot;family&quot;:&quot;Cugini&quot;,&quot;given&quot;:&quot;Filippo&quot;,&quot;parse-names&quot;:false,&quot;dropping-particle&quot;:&quot;&quot;,&quot;non-dropping-particle&quot;:&quot;&quot;},{&quot;family&quot;:&quot;Sgambelluri&quot;,&quot;given&quot;:&quot;Andrea&quot;,&quot;parse-names&quot;:false,&quot;dropping-particle&quot;:&quot;&quot;,&quot;non-dropping-particle&quot;:&quot;&quot;},{&quot;family&quot;:&quot;Valcarenghi&quot;,&quot;given&quot;:&quot;Luca&quot;,&quot;parse-names&quot;:false,&quot;dropping-particle&quot;:&quot;&quot;,&quot;non-dropping-particle&quot;:&quot;&quot;},{&quot;family&quot;:&quot;Cavazzoni&quot;,&quot;given&quot;:&quot;Carlo&quot;,&quot;parse-names&quot;:false,&quot;dropping-particle&quot;:&quot;&quot;,&quot;non-dropping-particle&quot;:&quot;&quot;},{&quot;family&quot;:&quot;Ferraris&quot;,&quot;given&quot;:&quot;Giuseppe&quot;,&quot;parse-names&quot;:false,&quot;dropping-particle&quot;:&quot;&quot;,&quot;non-dropping-particle&quot;:&quot;&quot;},{&quot;family&quot;:&quot;Castoldi&quot;,&quot;given&quot;:&quot;Piero&quot;,&quot;parse-names&quot;:false,&quot;dropping-particle&quot;:&quot;&quot;,&quot;non-dropping-particle&quot;:&quot;&quot;}],&quot;container-title&quot;:&quot;2021 17th International Conference on the Design of Reliable Communication Networks (DRCN)&quot;,&quot;DOI&quot;:&quot;10.1109/DRCN51631.2021.9477338&quot;,&quot;ISBN&quot;:&quot;978-1-6654-2234-5&quot;,&quot;issued&quot;:{&quot;date-parts&quot;:[[2021,4,19]]},&quot;page&quot;:&quot;1-3&quot;,&quot;publisher&quot;:&quot;IEEE&quot;,&quot;container-title-short&quot;:&quot;&quot;},&quot;isTemporary&quot;:false}],&quot;citationTag&quot;:&quot;MENDELEY_CITATION_v3_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&quot;},{&quot;citationID&quot;:&quot;MENDELEY_CITATION_55907df0-368a-4504-91d1-9a048b3333ee&quot;,&quot;properties&quot;:{&quot;noteIndex&quot;:0},&quot;isEdited&quot;:false,&quot;manualOverride&quot;:{&quot;isManuallyOverridden&quot;:false,&quot;citeprocText&quot;:&quot;(Paolucci, Scano, &lt;i&gt;et al.&lt;/i&gt;, 2021)&quot;,&quot;manualOverrideText&quot;:&quot;&quot;},&quot;citationTag&quot;:&quot;MENDELEY_CITATION_v3_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&quot;,&quot;citationItems&quot;:[{&quot;id&quot;:&quot;9c26cee5-9062-38fa-88ba-42abf167e356&quot;,&quot;itemData&quot;:{&quot;type&quot;:&quot;paper-conference&quot;,&quot;id&quot;:&quot;9c26cee5-9062-38fa-88ba-42abf167e356&quot;,&quot;title&quot;:&quot;User Plane Function Offloading in P4 switches for enhanced 5G Mobile Edge Computing&quot;,&quot;author&quot;:[{&quot;family&quot;:&quot;Paolucci&quot;,&quot;given&quot;:&quot;Francesco&quot;,&quot;parse-names&quot;:false,&quot;dropping-particle&quot;:&quot;&quot;,&quot;non-dropping-particle&quot;:&quot;&quot;},{&quot;family&quot;:&quot;Scano&quot;,&quot;given&quot;:&quot;Davide&quot;,&quot;parse-names&quot;:false,&quot;dropping-particle&quot;:&quot;&quot;,&quot;non-dropping-particle&quot;:&quot;&quot;},{&quot;family&quot;:&quot;Cugini&quot;,&quot;given&quot;:&quot;Filippo&quot;,&quot;parse-names&quot;:false,&quot;dropping-particle&quot;:&quot;&quot;,&quot;non-dropping-particle&quot;:&quot;&quot;},{&quot;family&quot;:&quot;Sgambelluri&quot;,&quot;given&quot;:&quot;Andrea&quot;,&quot;parse-names&quot;:false,&quot;dropping-particle&quot;:&quot;&quot;,&quot;non-dropping-particle&quot;:&quot;&quot;},{&quot;family&quot;:&quot;Valcarenghi&quot;,&quot;given&quot;:&quot;Luca&quot;,&quot;parse-names&quot;:false,&quot;dropping-particle&quot;:&quot;&quot;,&quot;non-dropping-particle&quot;:&quot;&quot;},{&quot;family&quot;:&quot;Cavazzoni&quot;,&quot;given&quot;:&quot;Carlo&quot;,&quot;parse-names&quot;:false,&quot;dropping-particle&quot;:&quot;&quot;,&quot;non-dropping-particle&quot;:&quot;&quot;},{&quot;family&quot;:&quot;Ferraris&quot;,&quot;given&quot;:&quot;Giuseppe&quot;,&quot;parse-names&quot;:false,&quot;dropping-particle&quot;:&quot;&quot;,&quot;non-dropping-particle&quot;:&quot;&quot;},{&quot;family&quot;:&quot;Castoldi&quot;,&quot;given&quot;:&quot;Piero&quot;,&quot;parse-names&quot;:false,&quot;dropping-particle&quot;:&quot;&quot;,&quot;non-dropping-particle&quot;:&quot;&quot;}],&quot;container-title&quot;:&quot;2021 17th International Conference on the Design of Reliable Communication Networks (DRCN)&quot;,&quot;DOI&quot;:&quot;10.1109/DRCN51631.2021.9477338&quot;,&quot;ISBN&quot;:&quot;978-1-6654-2234-5&quot;,&quot;issued&quot;:{&quot;date-parts&quot;:[[2021,4,19]]},&quot;page&quot;:&quot;1-3&quot;,&quot;publisher&quot;:&quot;IEEE&quot;,&quot;container-title-short&quot;:&quot;&quot;},&quot;isTemporary&quot;:false}]},{&quot;citationID&quot;:&quot;MENDELEY_CITATION_f71d936d-ea86-4bad-9cea-b902666eb8fa&quot;,&quot;properties&quot;:{&quot;noteIndex&quot;:0},&quot;isEdited&quot;:false,&quot;manualOverride&quot;:{&quot;isManuallyOverridden&quot;:false,&quot;citeprocText&quot;:&quot;(Statista and TRAI, 2022)&quot;,&quot;manualOverrideText&quot;:&quot;&quot;},&quot;citationItems&quot;:[{&quot;id&quot;:&quot;5c4efc95-de7c-32f5-819c-d09ae7e8b0bb&quot;,&quot;itemData&quot;:{&quot;type&quot;:&quot;report&quot;,&quot;id&quot;:&quot;5c4efc95-de7c-32f5-819c-d09ae7e8b0bb&quot;,&quot;title&quot;:&quot;Number of wireless telecommunication subscribers in India as of March 2022, by service provider (in millions)&quot;,&quot;author&quot;:[{&quot;family&quot;:&quot;Statista&quot;,&quot;given&quot;:&quot;&quot;,&quot;parse-names&quot;:false,&quot;dropping-particle&quot;:&quot;&quot;,&quot;non-dropping-particle&quot;:&quot;&quot;},{&quot;family&quot;:&quot;TRAI&quot;,&quot;given&quot;:&quot;&quot;,&quot;parse-names&quot;:false,&quot;dropping-particle&quot;:&quot;&quot;,&quot;non-dropping-particle&quot;:&quot;&quot;}],&quot;accessed&quot;:{&quot;date-parts&quot;:[[2023,2,13]]},&quot;URL&quot;:&quot;https://www.statista.com/statistics/258794/mobile-telecom-subscribers-in-india-by-company/?locale=en&quot;,&quot;issued&quot;:{&quot;date-parts&quot;:[[2022,7,26]]},&quot;container-title-short&quot;:&quot;&quot;},&quot;isTemporary&quot;:false}],&quot;citationTag&quot;:&quot;MENDELEY_CITATION_v3_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&quot;},{&quot;citationID&quot;:&quot;MENDELEY_CITATION_8d020e0d-221a-4a90-aa67-f60d62c31faa&quot;,&quot;properties&quot;:{&quot;noteIndex&quot;:0},&quot;isEdited&quot;:false,&quot;manualOverride&quot;:{&quot;isManuallyOverridden&quot;:false,&quot;citeprocText&quot;:&quot;(Paolucci, Scano, &lt;i&gt;et al.&lt;/i&gt;, 2021)&quot;,&quot;manualOverrideText&quot;:&quot;&quot;},&quot;citationTag&quot;:&quot;MENDELEY_CITATION_v3_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&quot;,&quot;citationItems&quot;:[{&quot;id&quot;:&quot;9c26cee5-9062-38fa-88ba-42abf167e356&quot;,&quot;itemData&quot;:{&quot;type&quot;:&quot;paper-conference&quot;,&quot;id&quot;:&quot;9c26cee5-9062-38fa-88ba-42abf167e356&quot;,&quot;title&quot;:&quot;User Plane Function Offloading in P4 switches for enhanced 5G Mobile Edge Computing&quot;,&quot;author&quot;:[{&quot;family&quot;:&quot;Paolucci&quot;,&quot;given&quot;:&quot;Francesco&quot;,&quot;parse-names&quot;:false,&quot;dropping-particle&quot;:&quot;&quot;,&quot;non-dropping-particle&quot;:&quot;&quot;},{&quot;family&quot;:&quot;Scano&quot;,&quot;given&quot;:&quot;Davide&quot;,&quot;parse-names&quot;:false,&quot;dropping-particle&quot;:&quot;&quot;,&quot;non-dropping-particle&quot;:&quot;&quot;},{&quot;family&quot;:&quot;Cugini&quot;,&quot;given&quot;:&quot;Filippo&quot;,&quot;parse-names&quot;:false,&quot;dropping-particle&quot;:&quot;&quot;,&quot;non-dropping-particle&quot;:&quot;&quot;},{&quot;family&quot;:&quot;Sgambelluri&quot;,&quot;given&quot;:&quot;Andrea&quot;,&quot;parse-names&quot;:false,&quot;dropping-particle&quot;:&quot;&quot;,&quot;non-dropping-particle&quot;:&quot;&quot;},{&quot;family&quot;:&quot;Valcarenghi&quot;,&quot;given&quot;:&quot;Luca&quot;,&quot;parse-names&quot;:false,&quot;dropping-particle&quot;:&quot;&quot;,&quot;non-dropping-particle&quot;:&quot;&quot;},{&quot;family&quot;:&quot;Cavazzoni&quot;,&quot;given&quot;:&quot;Carlo&quot;,&quot;parse-names&quot;:false,&quot;dropping-particle&quot;:&quot;&quot;,&quot;non-dropping-particle&quot;:&quot;&quot;},{&quot;family&quot;:&quot;Ferraris&quot;,&quot;given&quot;:&quot;Giuseppe&quot;,&quot;parse-names&quot;:false,&quot;dropping-particle&quot;:&quot;&quot;,&quot;non-dropping-particle&quot;:&quot;&quot;},{&quot;family&quot;:&quot;Castoldi&quot;,&quot;given&quot;:&quot;Piero&quot;,&quot;parse-names&quot;:false,&quot;dropping-particle&quot;:&quot;&quot;,&quot;non-dropping-particle&quot;:&quot;&quot;}],&quot;container-title&quot;:&quot;2021 17th International Conference on the Design of Reliable Communication Networks (DRCN)&quot;,&quot;DOI&quot;:&quot;10.1109/DRCN51631.2021.9477338&quot;,&quot;ISBN&quot;:&quot;978-1-6654-2234-5&quot;,&quot;issued&quot;:{&quot;date-parts&quot;:[[2021,4,19]]},&quot;page&quot;:&quot;1-3&quot;,&quot;publisher&quot;:&quot;IEEE&quot;,&quot;container-title-short&quot;:&quot;&quot;},&quot;isTemporary&quot;:false}]},{&quot;citationID&quot;:&quot;MENDELEY_CITATION_4ea5ccda-bef0-4778-b034-50122da9bee5&quot;,&quot;properties&quot;:{&quot;noteIndex&quot;:0},&quot;isEdited&quot;:false,&quot;manualOverride&quot;:{&quot;isManuallyOverridden&quot;:false,&quot;citeprocText&quot;:&quot;(Paolucci, Cugini, &lt;i&gt;et al.&lt;/i&gt;, 2021)&quot;,&quot;manualOverrideText&quot;:&quot;&quot;},&quot;citationTag&quot;:&quot;MENDELEY_CITATION_v3_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&quot;,&quot;citationItems&quot;:[{&quot;id&quot;:&quot;9e8f4115-b0ae-369e-90e9-ecf1568e2366&quot;,&quot;itemData&quot;:{&quot;type&quot;:&quot;article-journal&quot;,&quot;id&quot;:&quot;9e8f4115-b0ae-369e-90e9-ecf1568e2366&quot;,&quot;title&quot;:&quot;Enhancing 5G SDN/NFV Edge with P4 Data Plane Programmability&quot;,&quot;author&quot;:[{&quot;family&quot;:&quot;Paolucci&quot;,&quot;given&quot;:&quot;Francesco&quot;,&quot;parse-names&quot;:false,&quot;dropping-particle&quot;:&quot;&quot;,&quot;non-dropping-particle&quot;:&quot;&quot;},{&quot;family&quot;:&quot;Cugini&quot;,&quot;given&quot;:&quot;Filippo&quot;,&quot;parse-names&quot;:false,&quot;dropping-particle&quot;:&quot;&quot;,&quot;non-dropping-particle&quot;:&quot;&quot;},{&quot;family&quot;:&quot;Castoldi&quot;,&quot;given&quot;:&quot;Piero&quot;,&quot;parse-names&quot;:false,&quot;dropping-particle&quot;:&quot;&quot;,&quot;non-dropping-particle&quot;:&quot;&quot;},{&quot;family&quot;:&quot;Osinski&quot;,&quot;given&quot;:&quot;Tomasz&quot;,&quot;parse-names&quot;:false,&quot;dropping-particle&quot;:&quot;&quot;,&quot;non-dropping-particle&quot;:&quot;&quot;}],&quot;container-title&quot;:&quot;IEEE Network&quot;,&quot;container-title-short&quot;:&quot;IEEE Netw&quot;,&quot;DOI&quot;:&quot;10.1109/MNET.021.1900599&quot;,&quot;ISSN&quot;:&quot;0890-8044&quot;,&quot;URL&quot;:&quot;https://ieeexplore.ieee.org/document/9409839/&quot;,&quot;issued&quot;:{&quot;date-parts&quot;:[[2021,5]]},&quot;page&quot;:&quot;154-160&quot;,&quot;issue&quot;:&quot;3&quot;,&quot;volume&quot;:&quot;35&quot;},&quot;isTemporary&quot;:false}]}]"/>
+    <we:property name="MENDELEY_CITATIONS" value="[{&quot;citationID&quot;:&quot;MENDELEY_CITATION_5a544b6b-840b-4c59-853c-509085ae7509&quot;,&quot;properties&quot;:{&quot;noteIndex&quot;:0},&quot;isEdited&quot;:false,&quot;manualOverride&quot;:{&quot;isManuallyOverridden&quot;:false,&quot;citeprocText&quot;:&quot;(Alain Sultan, 2022)&quot;,&quot;manualOverrideText&quot;:&quot;&quot;},&quot;citationTag&quot;:&quot;MENDELEY_CITATION_v3_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&quot;,&quot;citationItems&quot;:[{&quot;id&quot;:&quot;829d5286-f69c-3c36-8d0e-2a3d3e7b075e&quot;,&quot;itemData&quot;:{&quot;type&quot;:&quot;webpage&quot;,&quot;id&quot;:&quot;829d5286-f69c-3c36-8d0e-2a3d3e7b075e&quot;,&quot;title&quot;:&quot;5G System Overview&quot;,&quot;author&quot;:[{&quot;family&quot;:&quot;Alain Sultan&quot;,&quot;given&quot;:&quot;MCC&quot;,&quot;parse-names&quot;:false,&quot;dropping-particle&quot;:&quot;&quot;,&quot;non-dropping-particle&quot;:&quot;&quot;}],&quot;container-title&quot;:&quot;3gpp&quot;,&quot;accessed&quot;:{&quot;date-parts&quot;:[[2023,2,13]]},&quot;URL&quot;:&quot;https://www.3gpp.org/technologies/5g-system-overview&quot;,&quot;issued&quot;:{&quot;date-parts&quot;:[[2022,8,8]]},&quot;container-title-short&quot;:&quot;&quot;},&quot;isTemporary&quot;:false}]},{&quot;citationID&quot;:&quot;MENDELEY_CITATION_ed7d24d4-0eb7-4c67-8789-459aa92a3209&quot;,&quot;properties&quot;:{&quot;noteIndex&quot;:0},&quot;isEdited&quot;:false,&quot;manualOverride&quot;:{&quot;isManuallyOverridden&quot;:false,&quot;citeprocText&quot;:&quot;(Alain Sultan, 2022)&quot;,&quot;manualOverrideText&quot;:&quot;&quot;},&quot;citationTag&quot;:&quot;MENDELEY_CITATION_v3_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&quot;,&quot;citationItems&quot;:[{&quot;id&quot;:&quot;829d5286-f69c-3c36-8d0e-2a3d3e7b075e&quot;,&quot;itemData&quot;:{&quot;type&quot;:&quot;webpage&quot;,&quot;id&quot;:&quot;829d5286-f69c-3c36-8d0e-2a3d3e7b075e&quot;,&quot;title&quot;:&quot;5G System Overview&quot;,&quot;author&quot;:[{&quot;family&quot;:&quot;Alain Sultan&quot;,&quot;given&quot;:&quot;MCC&quot;,&quot;parse-names&quot;:false,&quot;dropping-particle&quot;:&quot;&quot;,&quot;non-dropping-particle&quot;:&quot;&quot;}],&quot;container-title&quot;:&quot;3gpp&quot;,&quot;accessed&quot;:{&quot;date-parts&quot;:[[2023,2,13]]},&quot;URL&quot;:&quot;https://www.3gpp.org/technologies/5g-system-overview&quot;,&quot;issued&quot;:{&quot;date-parts&quot;:[[2022,8,8]]},&quot;container-title-short&quot;:&quot;&quot;},&quot;isTemporary&quot;:false}]},{&quot;citationID&quot;:&quot;MENDELEY_CITATION_c8a0bd77-ecf5-4e3b-b673-f544c5eba585&quot;,&quot;properties&quot;:{&quot;noteIndex&quot;:0},&quot;isEdited&quot;:false,&quot;manualOverride&quot;:{&quot;isManuallyOverridden&quot;:false,&quot;citeprocText&quot;:&quot;(Rischke &lt;i&gt;et al.&lt;/i&gt;, 2022)&quot;,&quot;manualOverrideText&quot;:&quot;&quot;},&quot;citationTag&quot;:&quot;MENDELEY_CITATION_v3_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&quot;,&quot;citationItems&quot;:[{&quot;id&quot;:&quot;bf61eb08-8f55-34ea-8338-ab86f9668b18&quot;,&quot;itemData&quot;:{&quot;type&quot;:&quot;paper-conference&quot;,&quot;id&quot;:&quot;bf61eb08-8f55-34ea-8338-ab86f9668b18&quot;,&quot;title&quot;:&quot;Comparison of UPF acceleration technologies and their tail-latency for URLLC&quot;,&quot;author&quot;:[{&quot;family&quot;:&quot;Rischke&quot;,&quot;given&quot;:&quot;Justus&quot;,&quot;parse-names&quot;:false,&quot;dropping-particle&quot;:&quot;&quot;,&quot;non-dropping-particle&quot;:&quot;&quot;},{&quot;family&quot;:&quot;Vielhaus&quot;,&quot;given&quot;:&quot;Christian&quot;,&quot;parse-names&quot;:false,&quot;dropping-particle&quot;:&quot;&quot;,&quot;non-dropping-particle&quot;:&quot;&quot;},{&quot;family&quot;:&quot;Sossalla&quot;,&quot;given&quot;:&quot;Peter&quot;,&quot;parse-names&quot;:false,&quot;dropping-particle&quot;:&quot;&quot;,&quot;non-dropping-particle&quot;:&quot;&quot;},{&quot;family&quot;:&quot;Wang&quot;,&quot;given&quot;:&quot;Junyue&quot;,&quot;parse-names&quot;:false,&quot;dropping-particle&quot;:&quot;&quot;,&quot;non-dropping-particle&quot;:&quot;&quot;},{&quot;family&quot;:&quot;Fitzek&quot;,&quot;given&quot;:&quot;Frank H P&quot;,&quot;parse-names&quot;:false,&quot;dropping-particle&quot;:&quot;&quot;,&quot;non-dropping-particle&quot;:&quot;&quot;}],&quot;container-title&quot;:&quot;2022 IEEE Conference on Network Function Virtualization and Software Defined Networks (NFV-SDN)&quot;,&quot;DOI&quot;:&quot;10.1109/NFV-SDN56302.2022.9974798&quot;,&quot;issued&quot;:{&quot;date-parts&quot;:[[2022]]},&quot;page&quot;:&quot;19-25&quot;,&quot;container-title-short&quot;:&quot;&quot;},&quot;isTemporary&quot;:false}]},{&quot;citationID&quot;:&quot;MENDELEY_CITATION_95a1ef2e-4acf-4dbd-8a18-3758b337b70c&quot;,&quot;properties&quot;:{&quot;noteIndex&quot;:0},&quot;isEdited&quot;:false,&quot;manualOverride&quot;:{&quot;isManuallyOverridden&quot;:false,&quot;citeprocText&quot;:&quot;(Paolucci, Scano, &lt;i&gt;et al.&lt;/i&gt;, 2021)&quot;,&quot;manualOverrideText&quot;:&quot;&quot;},&quot;citationTag&quot;:&quot;MENDELEY_CITATION_v3_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&quot;,&quot;citationItems&quot;:[{&quot;id&quot;:&quot;9c26cee5-9062-38fa-88ba-42abf167e356&quot;,&quot;itemData&quot;:{&quot;type&quot;:&quot;paper-conference&quot;,&quot;id&quot;:&quot;9c26cee5-9062-38fa-88ba-42abf167e356&quot;,&quot;title&quot;:&quot;User Plane Function Offloading in P4 switches for enhanced 5G Mobile Edge Computing&quot;,&quot;author&quot;:[{&quot;family&quot;:&quot;Paolucci&quot;,&quot;given&quot;:&quot;Francesco&quot;,&quot;parse-names&quot;:false,&quot;dropping-particle&quot;:&quot;&quot;,&quot;non-dropping-particle&quot;:&quot;&quot;},{&quot;family&quot;:&quot;Scano&quot;,&quot;given&quot;:&quot;Davide&quot;,&quot;parse-names&quot;:false,&quot;dropping-particle&quot;:&quot;&quot;,&quot;non-dropping-particle&quot;:&quot;&quot;},{&quot;family&quot;:&quot;Cugini&quot;,&quot;given&quot;:&quot;Filippo&quot;,&quot;parse-names&quot;:false,&quot;dropping-particle&quot;:&quot;&quot;,&quot;non-dropping-particle&quot;:&quot;&quot;},{&quot;family&quot;:&quot;Sgambelluri&quot;,&quot;given&quot;:&quot;Andrea&quot;,&quot;parse-names&quot;:false,&quot;dropping-particle&quot;:&quot;&quot;,&quot;non-dropping-particle&quot;:&quot;&quot;},{&quot;family&quot;:&quot;Valcarenghi&quot;,&quot;given&quot;:&quot;Luca&quot;,&quot;parse-names&quot;:false,&quot;dropping-particle&quot;:&quot;&quot;,&quot;non-dropping-particle&quot;:&quot;&quot;},{&quot;family&quot;:&quot;Cavazzoni&quot;,&quot;given&quot;:&quot;Carlo&quot;,&quot;parse-names&quot;:false,&quot;dropping-particle&quot;:&quot;&quot;,&quot;non-dropping-particle&quot;:&quot;&quot;},{&quot;family&quot;:&quot;Ferraris&quot;,&quot;given&quot;:&quot;Giuseppe&quot;,&quot;parse-names&quot;:false,&quot;dropping-particle&quot;:&quot;&quot;,&quot;non-dropping-particle&quot;:&quot;&quot;},{&quot;family&quot;:&quot;Castoldi&quot;,&quot;given&quot;:&quot;Piero&quot;,&quot;parse-names&quot;:false,&quot;dropping-particle&quot;:&quot;&quot;,&quot;non-dropping-particle&quot;:&quot;&quot;}],&quot;container-title&quot;:&quot;2021 17th International Conference on the Design of Reliable Communication Networks (DRCN)&quot;,&quot;DOI&quot;:&quot;10.1109/DRCN51631.2021.9477338&quot;,&quot;ISBN&quot;:&quot;978-1-6654-2234-5&quot;,&quot;issued&quot;:{&quot;date-parts&quot;:[[2021,4,19]]},&quot;page&quot;:&quot;1-3&quot;,&quot;publisher&quot;:&quot;IEEE&quot;,&quot;container-title-short&quot;:&quot;&quot;},&quot;isTemporary&quot;:false}]},{&quot;citationID&quot;:&quot;MENDELEY_CITATION_072c5be9-b247-4c48-b0b4-7b5cc032f080&quot;,&quot;properties&quot;:{&quot;noteIndex&quot;:0},&quot;isEdited&quot;:false,&quot;manualOverride&quot;:{&quot;isManuallyOverridden&quot;:false,&quot;citeprocText&quot;:&quot;(Paolucci, Scano, &lt;i&gt;et al.&lt;/i&gt;, 2021)&quot;,&quot;manualOverrideText&quot;:&quot;&quot;},&quot;citationTag&quot;:&quot;MENDELEY_CITATION_v3_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&quot;,&quot;citationItems&quot;:[{&quot;id&quot;:&quot;9c26cee5-9062-38fa-88ba-42abf167e356&quot;,&quot;itemData&quot;:{&quot;type&quot;:&quot;paper-conference&quot;,&quot;id&quot;:&quot;9c26cee5-9062-38fa-88ba-42abf167e356&quot;,&quot;title&quot;:&quot;User Plane Function Offloading in P4 switches for enhanced 5G Mobile Edge Computing&quot;,&quot;author&quot;:[{&quot;family&quot;:&quot;Paolucci&quot;,&quot;given&quot;:&quot;Francesco&quot;,&quot;parse-names&quot;:false,&quot;dropping-particle&quot;:&quot;&quot;,&quot;non-dropping-particle&quot;:&quot;&quot;},{&quot;family&quot;:&quot;Scano&quot;,&quot;given&quot;:&quot;Davide&quot;,&quot;parse-names&quot;:false,&quot;dropping-particle&quot;:&quot;&quot;,&quot;non-dropping-particle&quot;:&quot;&quot;},{&quot;family&quot;:&quot;Cugini&quot;,&quot;given&quot;:&quot;Filippo&quot;,&quot;parse-names&quot;:false,&quot;dropping-particle&quot;:&quot;&quot;,&quot;non-dropping-particle&quot;:&quot;&quot;},{&quot;family&quot;:&quot;Sgambelluri&quot;,&quot;given&quot;:&quot;Andrea&quot;,&quot;parse-names&quot;:false,&quot;dropping-particle&quot;:&quot;&quot;,&quot;non-dropping-particle&quot;:&quot;&quot;},{&quot;family&quot;:&quot;Valcarenghi&quot;,&quot;given&quot;:&quot;Luca&quot;,&quot;parse-names&quot;:false,&quot;dropping-particle&quot;:&quot;&quot;,&quot;non-dropping-particle&quot;:&quot;&quot;},{&quot;family&quot;:&quot;Cavazzoni&quot;,&quot;given&quot;:&quot;Carlo&quot;,&quot;parse-names&quot;:false,&quot;dropping-particle&quot;:&quot;&quot;,&quot;non-dropping-particle&quot;:&quot;&quot;},{&quot;family&quot;:&quot;Ferraris&quot;,&quot;given&quot;:&quot;Giuseppe&quot;,&quot;parse-names&quot;:false,&quot;dropping-particle&quot;:&quot;&quot;,&quot;non-dropping-particle&quot;:&quot;&quot;},{&quot;family&quot;:&quot;Castoldi&quot;,&quot;given&quot;:&quot;Piero&quot;,&quot;parse-names&quot;:false,&quot;dropping-particle&quot;:&quot;&quot;,&quot;non-dropping-particle&quot;:&quot;&quot;}],&quot;container-title&quot;:&quot;2021 17th International Conference on the Design of Reliable Communication Networks (DRCN)&quot;,&quot;DOI&quot;:&quot;10.1109/DRCN51631.2021.9477338&quot;,&quot;ISBN&quot;:&quot;978-1-6654-2234-5&quot;,&quot;issued&quot;:{&quot;date-parts&quot;:[[2021,4,19]]},&quot;page&quot;:&quot;1-3&quot;,&quot;publisher&quot;:&quot;IEEE&quot;,&quot;container-title-short&quot;:&quot;&quot;},&quot;isTemporary&quot;:false}]},{&quot;citationID&quot;:&quot;MENDELEY_CITATION_55907df0-368a-4504-91d1-9a048b3333ee&quot;,&quot;properties&quot;:{&quot;noteIndex&quot;:0},&quot;isEdited&quot;:false,&quot;manualOverride&quot;:{&quot;isManuallyOverridden&quot;:false,&quot;citeprocText&quot;:&quot;(Paolucci, Scano, &lt;i&gt;et al.&lt;/i&gt;, 2021)&quot;,&quot;manualOverrideText&quot;:&quot;&quot;},&quot;citationTag&quot;:&quot;MENDELEY_CITATION_v3_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&quot;,&quot;citationItems&quot;:[{&quot;id&quot;:&quot;9c26cee5-9062-38fa-88ba-42abf167e356&quot;,&quot;itemData&quot;:{&quot;type&quot;:&quot;paper-conference&quot;,&quot;id&quot;:&quot;9c26cee5-9062-38fa-88ba-42abf167e356&quot;,&quot;title&quot;:&quot;User Plane Function Offloading in P4 switches for enhanced 5G Mobile Edge Computing&quot;,&quot;author&quot;:[{&quot;family&quot;:&quot;Paolucci&quot;,&quot;given&quot;:&quot;Francesco&quot;,&quot;parse-names&quot;:false,&quot;dropping-particle&quot;:&quot;&quot;,&quot;non-dropping-particle&quot;:&quot;&quot;},{&quot;family&quot;:&quot;Scano&quot;,&quot;given&quot;:&quot;Davide&quot;,&quot;parse-names&quot;:false,&quot;dropping-particle&quot;:&quot;&quot;,&quot;non-dropping-particle&quot;:&quot;&quot;},{&quot;family&quot;:&quot;Cugini&quot;,&quot;given&quot;:&quot;Filippo&quot;,&quot;parse-names&quot;:false,&quot;dropping-particle&quot;:&quot;&quot;,&quot;non-dropping-particle&quot;:&quot;&quot;},{&quot;family&quot;:&quot;Sgambelluri&quot;,&quot;given&quot;:&quot;Andrea&quot;,&quot;parse-names&quot;:false,&quot;dropping-particle&quot;:&quot;&quot;,&quot;non-dropping-particle&quot;:&quot;&quot;},{&quot;family&quot;:&quot;Valcarenghi&quot;,&quot;given&quot;:&quot;Luca&quot;,&quot;parse-names&quot;:false,&quot;dropping-particle&quot;:&quot;&quot;,&quot;non-dropping-particle&quot;:&quot;&quot;},{&quot;family&quot;:&quot;Cavazzoni&quot;,&quot;given&quot;:&quot;Carlo&quot;,&quot;parse-names&quot;:false,&quot;dropping-particle&quot;:&quot;&quot;,&quot;non-dropping-particle&quot;:&quot;&quot;},{&quot;family&quot;:&quot;Ferraris&quot;,&quot;given&quot;:&quot;Giuseppe&quot;,&quot;parse-names&quot;:false,&quot;dropping-particle&quot;:&quot;&quot;,&quot;non-dropping-particle&quot;:&quot;&quot;},{&quot;family&quot;:&quot;Castoldi&quot;,&quot;given&quot;:&quot;Piero&quot;,&quot;parse-names&quot;:false,&quot;dropping-particle&quot;:&quot;&quot;,&quot;non-dropping-particle&quot;:&quot;&quot;}],&quot;container-title&quot;:&quot;2021 17th International Conference on the Design of Reliable Communication Networks (DRCN)&quot;,&quot;DOI&quot;:&quot;10.1109/DRCN51631.2021.9477338&quot;,&quot;ISBN&quot;:&quot;978-1-6654-2234-5&quot;,&quot;issued&quot;:{&quot;date-parts&quot;:[[2021,4,19]]},&quot;page&quot;:&quot;1-3&quot;,&quot;publisher&quot;:&quot;IEEE&quot;,&quot;container-title-short&quot;:&quot;&quot;},&quot;isTemporary&quot;:false}]},{&quot;citationID&quot;:&quot;MENDELEY_CITATION_f71d936d-ea86-4bad-9cea-b902666eb8fa&quot;,&quot;properties&quot;:{&quot;noteIndex&quot;:0},&quot;isEdited&quot;:false,&quot;manualOverride&quot;:{&quot;isManuallyOverridden&quot;:false,&quot;citeprocText&quot;:&quot;(Statista and TRAI, 2022)&quot;,&quot;manualOverrideText&quot;:&quot;&quot;},&quot;citationTag&quot;:&quot;MENDELEY_CITATION_v3_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&quot;,&quot;citationItems&quot;:[{&quot;id&quot;:&quot;5c4efc95-de7c-32f5-819c-d09ae7e8b0bb&quot;,&quot;itemData&quot;:{&quot;type&quot;:&quot;report&quot;,&quot;id&quot;:&quot;5c4efc95-de7c-32f5-819c-d09ae7e8b0bb&quot;,&quot;title&quot;:&quot;Number of wireless telecommunication subscribers in India as of March 2022, by service provider (in millions)&quot;,&quot;author&quot;:[{&quot;family&quot;:&quot;Statista&quot;,&quot;given&quot;:&quot;&quot;,&quot;parse-names&quot;:false,&quot;dropping-particle&quot;:&quot;&quot;,&quot;non-dropping-particle&quot;:&quot;&quot;},{&quot;family&quot;:&quot;TRAI&quot;,&quot;given&quot;:&quot;&quot;,&quot;parse-names&quot;:false,&quot;dropping-particle&quot;:&quot;&quot;,&quot;non-dropping-particle&quot;:&quot;&quot;}],&quot;accessed&quot;:{&quot;date-parts&quot;:[[2023,2,13]]},&quot;URL&quot;:&quot;https://www.statista.com/statistics/258794/mobile-telecom-subscribers-in-india-by-company/?locale=en&quot;,&quot;issued&quot;:{&quot;date-parts&quot;:[[2022,7,26]]},&quot;container-title-short&quot;:&quot;&quot;},&quot;isTemporary&quot;:false}]},{&quot;citationID&quot;:&quot;MENDELEY_CITATION_98627df2-37b4-4d7a-a854-ad1f630d899c&quot;,&quot;properties&quot;:{&quot;noteIndex&quot;:0},&quot;isEdited&quot;:false,&quot;manualOverride&quot;:{&quot;isManuallyOverridden&quot;:false,&quot;citeprocText&quot;:&quot;(Attaoui &lt;i&gt;et al.&lt;/i&gt;, 2023)&quot;,&quot;manualOverrideText&quot;:&quot;&quot;},&quot;citationTag&quot;:&quot;MENDELEY_CITATION_v3_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&quot;,&quot;citationItems&quot;:[{&quot;id&quot;:&quot;69edb425-c377-35ed-b0b6-6df67c06ddaf&quot;,&quot;itemData&quot;:{&quot;type&quot;:&quot;article-journal&quot;,&quot;id&quot;:&quot;69edb425-c377-35ed-b0b6-6df67c06ddaf&quot;,&quot;title&quot;:&quot;VNF and CNF Placement in 5G: Recent Advances and Future Trends&quot;,&quot;author&quot;:[{&quot;family&quot;:&quot;Attaoui&quot;,&quot;given&quot;:&quot;Wissal&quot;,&quot;parse-names&quot;:false,&quot;dropping-particle&quot;:&quot;&quot;,&quot;non-dropping-particle&quot;:&quot;&quot;},{&quot;family&quot;:&quot;Sabir&quot;,&quot;given&quot;:&quot;Essaid&quot;,&quot;parse-names&quot;:false,&quot;dropping-particle&quot;:&quot;&quot;,&quot;non-dropping-particle&quot;:&quot;&quot;},{&quot;family&quot;:&quot;Elbiaze&quot;,&quot;given&quot;:&quot;Halima&quot;,&quot;parse-names&quot;:false,&quot;dropping-particle&quot;:&quot;&quot;,&quot;non-dropping-particle&quot;:&quot;&quot;},{&quot;family&quot;:&quot;Guizani&quot;,&quot;given&quot;:&quot;Mohsen&quot;,&quot;parse-names&quot;:false,&quot;dropping-particle&quot;:&quot;&quot;,&quot;non-dropping-particle&quot;:&quot;&quot;}],&quot;container-title&quot;:&quot;IEEE Transactions on Network and Service Management&quot;,&quot;DOI&quot;:&quot;10.1109/TNSM.2023.3264005&quot;,&quot;ISSN&quot;:&quot;1932-4537&quot;,&quot;issued&quot;:{&quot;date-parts&quot;:[[2023]]},&quot;page&quot;:&quot;1-1&quot;,&quot;container-title-short&quot;:&quot;&quot;},&quot;isTemporary&quot;:false}]},{&quot;citationID&quot;:&quot;MENDELEY_CITATION_454c6d25-11fd-4c65-9f8a-3349164fceff&quot;,&quot;properties&quot;:{&quot;noteIndex&quot;:0},&quot;isEdited&quot;:false,&quot;manualOverride&quot;:{&quot;isManuallyOverridden&quot;:false,&quot;citeprocText&quot;:&quot;(Rischke &lt;i&gt;et al.&lt;/i&gt;, 2022)&quot;,&quot;manualOverrideText&quot;:&quot;&quot;},&quot;citationTag&quot;:&quot;MENDELEY_CITATION_v3_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&quot;,&quot;citationItems&quot;:[{&quot;id&quot;:&quot;bf61eb08-8f55-34ea-8338-ab86f9668b18&quot;,&quot;itemData&quot;:{&quot;type&quot;:&quot;paper-conference&quot;,&quot;id&quot;:&quot;bf61eb08-8f55-34ea-8338-ab86f9668b18&quot;,&quot;title&quot;:&quot;Comparison of UPF acceleration technologies and their tail-latency for URLLC&quot;,&quot;author&quot;:[{&quot;family&quot;:&quot;Rischke&quot;,&quot;given&quot;:&quot;Justus&quot;,&quot;parse-names&quot;:false,&quot;dropping-particle&quot;:&quot;&quot;,&quot;non-dropping-particle&quot;:&quot;&quot;},{&quot;family&quot;:&quot;Vielhaus&quot;,&quot;given&quot;:&quot;Christian&quot;,&quot;parse-names&quot;:false,&quot;dropping-particle&quot;:&quot;&quot;,&quot;non-dropping-particle&quot;:&quot;&quot;},{&quot;family&quot;:&quot;Sossalla&quot;,&quot;given&quot;:&quot;Peter&quot;,&quot;parse-names&quot;:false,&quot;dropping-particle&quot;:&quot;&quot;,&quot;non-dropping-particle&quot;:&quot;&quot;},{&quot;family&quot;:&quot;Wang&quot;,&quot;given&quot;:&quot;Junyue&quot;,&quot;parse-names&quot;:false,&quot;dropping-particle&quot;:&quot;&quot;,&quot;non-dropping-particle&quot;:&quot;&quot;},{&quot;family&quot;:&quot;Fitzek&quot;,&quot;given&quot;:&quot;Frank H P&quot;,&quot;parse-names&quot;:false,&quot;dropping-particle&quot;:&quot;&quot;,&quot;non-dropping-particle&quot;:&quot;&quot;}],&quot;container-title&quot;:&quot;2022 IEEE Conference on Network Function Virtualization and Software Defined Networks (NFV-SDN)&quot;,&quot;DOI&quot;:&quot;10.1109/NFV-SDN56302.2022.9974798&quot;,&quot;issued&quot;:{&quot;date-parts&quot;:[[2022]]},&quot;page&quot;:&quot;19-25&quot;,&quot;container-title-short&quot;:&quot;&quot;},&quot;isTemporary&quot;:false}]},{&quot;citationID&quot;:&quot;MENDELEY_CITATION_b703f4eb-beed-44cf-9511-0465b1ba98c7&quot;,&quot;properties&quot;:{&quot;noteIndex&quot;:0},&quot;isEdited&quot;:false,&quot;manualOverride&quot;:{&quot;isManuallyOverridden&quot;:false,&quot;citeprocText&quot;:&quot;(Alain Sultan, 2022)&quot;,&quot;manualOverrideText&quot;:&quot;&quot;},&quot;citationTag&quot;:&quot;MENDELEY_CITATION_v3_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&quot;,&quot;citationItems&quot;:[{&quot;id&quot;:&quot;829d5286-f69c-3c36-8d0e-2a3d3e7b075e&quot;,&quot;itemData&quot;:{&quot;type&quot;:&quot;webpage&quot;,&quot;id&quot;:&quot;829d5286-f69c-3c36-8d0e-2a3d3e7b075e&quot;,&quot;title&quot;:&quot;5G System Overview&quot;,&quot;author&quot;:[{&quot;family&quot;:&quot;Alain Sultan&quot;,&quot;given&quot;:&quot;MCC&quot;,&quot;parse-names&quot;:false,&quot;dropping-particle&quot;:&quot;&quot;,&quot;non-dropping-particle&quot;:&quot;&quot;}],&quot;container-title&quot;:&quot;3gpp&quot;,&quot;accessed&quot;:{&quot;date-parts&quot;:[[2023,2,13]]},&quot;URL&quot;:&quot;https://www.3gpp.org/technologies/5g-system-overview&quot;,&quot;issued&quot;:{&quot;date-parts&quot;:[[2022,8,8]]},&quot;container-title-short&quot;:&quot;&quot;},&quot;isTemporary&quot;:false}]},{&quot;citationID&quot;:&quot;MENDELEY_CITATION_8d020e0d-221a-4a90-aa67-f60d62c31faa&quot;,&quot;properties&quot;:{&quot;noteIndex&quot;:0},&quot;isEdited&quot;:false,&quot;manualOverride&quot;:{&quot;isManuallyOverridden&quot;:false,&quot;citeprocText&quot;:&quot;(Paolucci, Scano, &lt;i&gt;et al.&lt;/i&gt;, 2021)&quot;,&quot;manualOverrideText&quot;:&quot;&quot;},&quot;citationTag&quot;:&quot;MENDELEY_CITATION_v3_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&quot;,&quot;citationItems&quot;:[{&quot;id&quot;:&quot;9c26cee5-9062-38fa-88ba-42abf167e356&quot;,&quot;itemData&quot;:{&quot;type&quot;:&quot;paper-conference&quot;,&quot;id&quot;:&quot;9c26cee5-9062-38fa-88ba-42abf167e356&quot;,&quot;title&quot;:&quot;User Plane Function Offloading in P4 switches for enhanced 5G Mobile Edge Computing&quot;,&quot;author&quot;:[{&quot;family&quot;:&quot;Paolucci&quot;,&quot;given&quot;:&quot;Francesco&quot;,&quot;parse-names&quot;:false,&quot;dropping-particle&quot;:&quot;&quot;,&quot;non-dropping-particle&quot;:&quot;&quot;},{&quot;family&quot;:&quot;Scano&quot;,&quot;given&quot;:&quot;Davide&quot;,&quot;parse-names&quot;:false,&quot;dropping-particle&quot;:&quot;&quot;,&quot;non-dropping-particle&quot;:&quot;&quot;},{&quot;family&quot;:&quot;Cugini&quot;,&quot;given&quot;:&quot;Filippo&quot;,&quot;parse-names&quot;:false,&quot;dropping-particle&quot;:&quot;&quot;,&quot;non-dropping-particle&quot;:&quot;&quot;},{&quot;family&quot;:&quot;Sgambelluri&quot;,&quot;given&quot;:&quot;Andrea&quot;,&quot;parse-names&quot;:false,&quot;dropping-particle&quot;:&quot;&quot;,&quot;non-dropping-particle&quot;:&quot;&quot;},{&quot;family&quot;:&quot;Valcarenghi&quot;,&quot;given&quot;:&quot;Luca&quot;,&quot;parse-names&quot;:false,&quot;dropping-particle&quot;:&quot;&quot;,&quot;non-dropping-particle&quot;:&quot;&quot;},{&quot;family&quot;:&quot;Cavazzoni&quot;,&quot;given&quot;:&quot;Carlo&quot;,&quot;parse-names&quot;:false,&quot;dropping-particle&quot;:&quot;&quot;,&quot;non-dropping-particle&quot;:&quot;&quot;},{&quot;family&quot;:&quot;Ferraris&quot;,&quot;given&quot;:&quot;Giuseppe&quot;,&quot;parse-names&quot;:false,&quot;dropping-particle&quot;:&quot;&quot;,&quot;non-dropping-particle&quot;:&quot;&quot;},{&quot;family&quot;:&quot;Castoldi&quot;,&quot;given&quot;:&quot;Piero&quot;,&quot;parse-names&quot;:false,&quot;dropping-particle&quot;:&quot;&quot;,&quot;non-dropping-particle&quot;:&quot;&quot;}],&quot;container-title&quot;:&quot;2021 17th International Conference on the Design of Reliable Communication Networks (DRCN)&quot;,&quot;DOI&quot;:&quot;10.1109/DRCN51631.2021.9477338&quot;,&quot;ISBN&quot;:&quot;978-1-6654-2234-5&quot;,&quot;issued&quot;:{&quot;date-parts&quot;:[[2021,4,19]]},&quot;page&quot;:&quot;1-3&quot;,&quot;publisher&quot;:&quot;IEEE&quot;,&quot;container-title-short&quot;:&quot;&quot;},&quot;isTemporary&quot;:false}]},{&quot;citationID&quot;:&quot;MENDELEY_CITATION_4ea5ccda-bef0-4778-b034-50122da9bee5&quot;,&quot;properties&quot;:{&quot;noteIndex&quot;:0},&quot;isEdited&quot;:false,&quot;manualOverride&quot;:{&quot;isManuallyOverridden&quot;:false,&quot;citeprocText&quot;:&quot;(Paolucci, Cugini, &lt;i&gt;et al.&lt;/i&gt;, 2021)&quot;,&quot;manualOverrideText&quot;:&quot;&quot;},&quot;citationTag&quot;:&quot;MENDELEY_CITATION_v3_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&quot;,&quot;citationItems&quot;:[{&quot;id&quot;:&quot;9e8f4115-b0ae-369e-90e9-ecf1568e2366&quot;,&quot;itemData&quot;:{&quot;type&quot;:&quot;article-journal&quot;,&quot;id&quot;:&quot;9e8f4115-b0ae-369e-90e9-ecf1568e2366&quot;,&quot;title&quot;:&quot;Enhancing 5G SDN/NFV Edge with P4 Data Plane Programmability&quot;,&quot;author&quot;:[{&quot;family&quot;:&quot;Paolucci&quot;,&quot;given&quot;:&quot;Francesco&quot;,&quot;parse-names&quot;:false,&quot;dropping-particle&quot;:&quot;&quot;,&quot;non-dropping-particle&quot;:&quot;&quot;},{&quot;family&quot;:&quot;Cugini&quot;,&quot;given&quot;:&quot;Filippo&quot;,&quot;parse-names&quot;:false,&quot;dropping-particle&quot;:&quot;&quot;,&quot;non-dropping-particle&quot;:&quot;&quot;},{&quot;family&quot;:&quot;Castoldi&quot;,&quot;given&quot;:&quot;Piero&quot;,&quot;parse-names&quot;:false,&quot;dropping-particle&quot;:&quot;&quot;,&quot;non-dropping-particle&quot;:&quot;&quot;},{&quot;family&quot;:&quot;Osinski&quot;,&quot;given&quot;:&quot;Tomasz&quot;,&quot;parse-names&quot;:false,&quot;dropping-particle&quot;:&quot;&quot;,&quot;non-dropping-particle&quot;:&quot;&quot;}],&quot;container-title&quot;:&quot;IEEE Network&quot;,&quot;container-title-short&quot;:&quot;IEEE Netw&quot;,&quot;DOI&quot;:&quot;10.1109/MNET.021.1900599&quot;,&quot;ISSN&quot;:&quot;0890-8044&quot;,&quot;URL&quot;:&quot;https://ieeexplore.ieee.org/document/9409839/&quot;,&quot;issued&quot;:{&quot;date-parts&quot;:[[2021,5]]},&quot;page&quot;:&quot;154-160&quot;,&quot;issue&quot;:&quot;3&quot;,&quot;volume&quot;:&quot;35&quot;},&quot;isTemporary&quot;:false}]},{&quot;citationID&quot;:&quot;MENDELEY_CITATION_573d6917-582c-4ad2-a4b1-7393d2bfec06&quot;,&quot;properties&quot;:{&quot;noteIndex&quot;:0},&quot;isEdited&quot;:false,&quot;manualOverride&quot;:{&quot;isManuallyOverridden&quot;:false,&quot;citeprocText&quot;:&quot;(3GPP, 2023b)&quot;,&quot;manualOverrideText&quot;:&quot;&quot;},&quot;citationTag&quot;:&quot;MENDELEY_CITATION_v3_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&quot;,&quot;citationItems&quot;:[{&quot;id&quot;:&quot;845d0c00-94d3-397e-ac53-bf87338a187d&quot;,&quot;itemData&quot;:{&quot;type&quot;:&quot;report&quot;,&quot;id&quot;:&quot;845d0c00-94d3-397e-ac53-bf87338a187d&quot;,&quot;title&quot;:&quot;System architecture for the 5G System (5GS)&quot;,&quot;author&quot;:[{&quot;family&quot;:&quot;3GPP&quot;,&quot;given&quot;:&quot;&quot;,&quot;parse-names&quot;:false,&quot;dropping-particle&quot;:&quot;&quot;,&quot;non-dropping-particle&quot;:&quot;&quot;}],&quot;URL&quot;:&quot;http://www.3gpp.org/DynaReport/23501.htm&quot;,&quot;issued&quot;:{&quot;date-parts&quot;:[[2023]]},&quot;issue&quot;:&quot;23.501&quot;,&quot;container-title-short&quot;:&quot;&quot;},&quot;isTemporary&quot;:false}]},{&quot;citationID&quot;:&quot;MENDELEY_CITATION_2cc594f0-1052-49e4-9a8c-ea6087902435&quot;,&quot;properties&quot;:{&quot;noteIndex&quot;:0},&quot;isEdited&quot;:false,&quot;manualOverride&quot;:{&quot;isManuallyOverridden&quot;:false,&quot;citeprocText&quot;:&quot;(3GPP, 2023b)&quot;,&quot;manualOverrideText&quot;:&quot;&quot;},&quot;citationTag&quot;:&quot;MENDELEY_CITATION_v3_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&quot;,&quot;citationItems&quot;:[{&quot;id&quot;:&quot;845d0c00-94d3-397e-ac53-bf87338a187d&quot;,&quot;itemData&quot;:{&quot;type&quot;:&quot;report&quot;,&quot;id&quot;:&quot;845d0c00-94d3-397e-ac53-bf87338a187d&quot;,&quot;title&quot;:&quot;System architecture for the 5G System (5GS)&quot;,&quot;author&quot;:[{&quot;family&quot;:&quot;3GPP&quot;,&quot;given&quot;:&quot;&quot;,&quot;parse-names&quot;:false,&quot;dropping-particle&quot;:&quot;&quot;,&quot;non-dropping-particle&quot;:&quot;&quot;}],&quot;URL&quot;:&quot;http://www.3gpp.org/DynaReport/23501.htm&quot;,&quot;issued&quot;:{&quot;date-parts&quot;:[[2023]]},&quot;issue&quot;:&quot;23.501&quot;,&quot;container-title-short&quot;:&quot;&quot;},&quot;isTemporary&quot;:false}]},{&quot;citationID&quot;:&quot;MENDELEY_CITATION_a1e6453e-9edf-4526-86ae-1186c42eb3c2&quot;,&quot;properties&quot;:{&quot;noteIndex&quot;:0},&quot;isEdited&quot;:false,&quot;manualOverride&quot;:{&quot;isManuallyOverridden&quot;:false,&quot;citeprocText&quot;:&quot;(3GPP, 2023a)&quot;,&quot;manualOverrideText&quot;:&quot;&quot;},&quot;citationTag&quot;:&quot;MENDELEY_CITATION_v3_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&quot;,&quot;citationItems&quot;:[{&quot;id&quot;:&quot;76888e5a-7ff9-3808-bcc2-06cbe0514efb&quot;,&quot;itemData&quot;:{&quot;type&quot;:&quot;report&quot;,&quot;id&quot;:&quot;76888e5a-7ff9-3808-bcc2-06cbe0514efb&quot;,&quot;title&quot;:&quot;Procedures for the 5G System (5GS)&quot;,&quot;author&quot;:[{&quot;family&quot;:&quot;3GPP&quot;,&quot;given&quot;:&quot;&quot;,&quot;parse-names&quot;:false,&quot;dropping-particle&quot;:&quot;&quot;,&quot;non-dropping-particle&quot;:&quot;&quot;}],&quot;URL&quot;:&quot;http://www.3gpp.org/DynaReport/23502.htm&quot;,&quot;issued&quot;:{&quot;date-parts&quot;:[[2023]]},&quot;issue&quot;:&quot;23.502&quot;,&quot;container-title-short&quot;:&quot;&quot;},&quot;isTemporary&quot;:false}]}]"/>
     <we:property name="MENDELEY_CITATIONS_LOCALE_CODE" value="&quot;en-GB&quot;"/>
     <we:property name="MENDELEY_CITATIONS_STYLE" value="{&quot;id&quot;:&quot;https://www.zotero.org/styles/harvard-cite-them-right&quot;,&quot;title&quot;:&quot;Cite Them Right 12th edition - Harvard&quot;,&quot;format&quot;:&quot;author-date&quot;,&quot;defaultLocale&quot;:&quot;en-GB&quot;,&quot;isLocaleCodeValid&quot;:true}"/>
   </we:properties>

</xml_diff>